<commit_message>
project description smart container
</commit_message>
<xml_diff>
--- a/IoT UsesCases/IoT UseCase - smart Container.docx
+++ b/IoT UsesCases/IoT UseCase - smart Container.docx
@@ -38,7 +38,7 @@
     </w:p>
     <w:p>
       <w:pPr>
-        <w:pStyle w:val="berschrift1"/>
+        <w:pStyle w:val="Heading1"/>
         <w:jc w:val="both"/>
       </w:pPr>
       <w:r>
@@ -46,67 +46,23 @@
       </w:r>
     </w:p>
     <w:p>
-      <w:pPr>
-        <w:rPr>
-          <w:lang w:val="en-US"/>
-        </w:rPr>
-      </w:pPr>
-      <w:r>
-        <w:rPr>
-          <w:lang w:val="en-US"/>
-        </w:rPr>
-        <w:t xml:space="preserve">Give a small problem </w:t>
-      </w:r>
-      <w:r>
-        <w:rPr>
-          <w:lang w:val="en-US"/>
-        </w:rPr>
-        <w:t xml:space="preserve">description like </w:t>
-      </w:r>
-      <w:proofErr w:type="spellStart"/>
-      <w:proofErr w:type="gramStart"/>
-      <w:r>
-        <w:rPr>
-          <w:lang w:val="en-US"/>
-        </w:rPr>
-        <w:t>a</w:t>
-      </w:r>
-      <w:proofErr w:type="spellEnd"/>
-      <w:proofErr w:type="gramEnd"/>
-      <w:r>
-        <w:rPr>
-          <w:lang w:val="en-US"/>
-        </w:rPr>
-        <w:t xml:space="preserve"> abstract</w:t>
-      </w:r>
-      <w:r>
-        <w:rPr>
-          <w:lang w:val="en-US"/>
-        </w:rPr>
-        <w:t>: describe the goals of the project</w:t>
-      </w:r>
-      <w:r>
-        <w:rPr>
-          <w:lang w:val="en-US"/>
-        </w:rPr>
-        <w:t xml:space="preserve"> </w:t>
-      </w:r>
-      <w:r>
-        <w:rPr>
-          <w:lang w:val="en-US"/>
-        </w:rPr>
-        <w:sym w:font="Wingdings" w:char="F0E0"/>
-      </w:r>
-      <w:r>
-        <w:rPr>
-          <w:lang w:val="en-US"/>
-        </w:rPr>
-        <w:t xml:space="preserve"> concrete scenario e.g. blood transportation</w:t>
-      </w:r>
-    </w:p>
-    <w:p>
-      <w:pPr>
-        <w:pStyle w:val="berschrift1"/>
+      <w:r>
+        <w:t>The smart container serves as a critical component within the cold chain logistics system, specifically tailored for temperature-sensitive transportation scenarios. Its primary goal is to deliver a steady stream of accurate, real-time data with minimal delays to external applications. This data encompasses live readings of temperature, humidity, and precise GPS coordinates.</w:t>
+      </w:r>
+    </w:p>
+    <w:p>
+      <w:r>
+        <w:t>For instance, consider a situation involving blood transportation: At Groote Schuur Hospital in Cape Town, there arises an urgent need for a patient requiring a blood type O transfusion. Unfortunately, the hospital's current supply falls short. In response, they promptly reach out to their closest blood bank for an emergency provision. The blood bank, recognizing the necessity for a controlled environment, entrusts the blood to our smart container, ensuring it is maintained at a precise temperature of 6°C. A dedicated driver is dispatched for the timely delivery.</w:t>
+      </w:r>
+    </w:p>
+    <w:p>
+      <w:r>
+        <w:t>Throughout the transportation process, both the hospital and the blood bank are empowered to closely monitor the container's whereabouts and the current temperature status. This level of real-time tracking and data accuracy ensures the safety and efficacy of this vital medical delivery.</w:t>
+      </w:r>
+    </w:p>
+    <w:p>
+      <w:pPr>
+        <w:pStyle w:val="Heading1"/>
         <w:rPr>
           <w:lang w:val="en-US"/>
         </w:rPr>
@@ -132,7 +88,7 @@
     </w:p>
     <w:p>
       <w:pPr>
-        <w:pStyle w:val="berschrift2"/>
+        <w:pStyle w:val="Heading2"/>
         <w:rPr>
           <w:lang w:val="en-US"/>
         </w:rPr>
@@ -152,7 +108,7 @@
     </w:p>
     <w:p>
       <w:pPr>
-        <w:pStyle w:val="berschrift2"/>
+        <w:pStyle w:val="Heading2"/>
         <w:rPr>
           <w:lang w:val="en-US"/>
         </w:rPr>
@@ -166,7 +122,11 @@
     </w:p>
     <w:p>
       <w:pPr>
-        <w:pStyle w:val="berschrift2"/>
+        <w:pStyle w:val="ListParagraph"/>
+        <w:numPr>
+          <w:ilvl w:val="0"/>
+          <w:numId w:val="15"/>
+        </w:numPr>
         <w:rPr>
           <w:lang w:val="en-US"/>
         </w:rPr>
@@ -175,12 +135,81 @@
         <w:rPr>
           <w:lang w:val="en-US"/>
         </w:rPr>
+        <w:t>Arduino ESP8266</w:t>
+      </w:r>
+    </w:p>
+    <w:p>
+      <w:pPr>
+        <w:pStyle w:val="ListParagraph"/>
+        <w:numPr>
+          <w:ilvl w:val="0"/>
+          <w:numId w:val="15"/>
+        </w:numPr>
+        <w:rPr>
+          <w:lang w:val="en-US"/>
+        </w:rPr>
+      </w:pPr>
+      <w:r>
+        <w:rPr>
+          <w:lang w:val="en-US"/>
+        </w:rPr>
+        <w:t>NEO-6M / NEO-7M GPS module</w:t>
+      </w:r>
+    </w:p>
+    <w:p>
+      <w:pPr>
+        <w:pStyle w:val="ListParagraph"/>
+        <w:numPr>
+          <w:ilvl w:val="0"/>
+          <w:numId w:val="15"/>
+        </w:numPr>
+        <w:rPr>
+          <w:lang w:val="en-US"/>
+        </w:rPr>
+      </w:pPr>
+      <w:r>
+        <w:rPr>
+          <w:lang w:val="en-US"/>
+        </w:rPr>
+        <w:t>Temperature and Humidity Sensor module</w:t>
+      </w:r>
+    </w:p>
+    <w:p>
+      <w:pPr>
+        <w:pStyle w:val="ListParagraph"/>
+        <w:numPr>
+          <w:ilvl w:val="0"/>
+          <w:numId w:val="15"/>
+        </w:numPr>
+        <w:rPr>
+          <w:lang w:val="en-US"/>
+        </w:rPr>
+      </w:pPr>
+      <w:r>
+        <w:rPr>
+          <w:lang w:val="en-US"/>
+        </w:rPr>
+        <w:t>Insulated container</w:t>
+      </w:r>
+    </w:p>
+    <w:p>
+      <w:pPr>
+        <w:pStyle w:val="Heading2"/>
+        <w:rPr>
+          <w:lang w:val="en-US"/>
+        </w:rPr>
+      </w:pPr>
+      <w:r>
+        <w:rPr>
+          <w:lang w:val="en-US"/>
+        </w:rPr>
+        <w:lastRenderedPageBreak/>
         <w:t>Recommended software development environment</w:t>
       </w:r>
     </w:p>
     <w:p>
       <w:pPr>
-        <w:pStyle w:val="berschrift1"/>
+        <w:pStyle w:val="Heading1"/>
       </w:pPr>
       <w:r>
         <w:t>Design</w:t>
@@ -188,7 +217,7 @@
     </w:p>
     <w:p>
       <w:pPr>
-        <w:pStyle w:val="berschrift2"/>
+        <w:pStyle w:val="Heading2"/>
       </w:pPr>
       <w:r>
         <w:t>Architecture</w:t>
@@ -196,7 +225,7 @@
     </w:p>
     <w:p>
       <w:pPr>
-        <w:pStyle w:val="berschrift2"/>
+        <w:pStyle w:val="Heading2"/>
       </w:pPr>
       <w:r>
         <w:t>Data Model</w:t>
@@ -204,7 +233,7 @@
     </w:p>
     <w:p>
       <w:pPr>
-        <w:pStyle w:val="berschrift2"/>
+        <w:pStyle w:val="Heading2"/>
       </w:pPr>
       <w:r>
         <w:t>Process Model</w:t>
@@ -215,7 +244,7 @@
     </w:p>
     <w:p>
       <w:pPr>
-        <w:pStyle w:val="berschrift2"/>
+        <w:pStyle w:val="Heading2"/>
       </w:pPr>
       <w:r>
         <w:t>Wireframes</w:t>
@@ -223,7 +252,7 @@
     </w:p>
     <w:p>
       <w:pPr>
-        <w:pStyle w:val="berschrift1"/>
+        <w:pStyle w:val="Heading1"/>
       </w:pPr>
       <w:r>
         <w:t>Implementation</w:t>
@@ -231,7 +260,7 @@
     </w:p>
     <w:p>
       <w:pPr>
-        <w:pStyle w:val="berschrift2"/>
+        <w:pStyle w:val="Heading2"/>
       </w:pPr>
       <w:r>
         <w:t>Smart Container</w:t>
@@ -239,7 +268,7 @@
     </w:p>
     <w:p>
       <w:pPr>
-        <w:pStyle w:val="berschrift2"/>
+        <w:pStyle w:val="Heading2"/>
       </w:pPr>
       <w:r>
         <w:t>Driver App</w:t>
@@ -247,7 +276,7 @@
     </w:p>
     <w:p>
       <w:pPr>
-        <w:pStyle w:val="berschrift2"/>
+        <w:pStyle w:val="Heading2"/>
       </w:pPr>
       <w:r>
         <w:t>Admin App</w:t>
@@ -255,7 +284,7 @@
     </w:p>
     <w:p>
       <w:pPr>
-        <w:pStyle w:val="berschrift2"/>
+        <w:pStyle w:val="Heading2"/>
       </w:pPr>
       <w:r>
         <w:t>Dashboard</w:t>
@@ -263,7 +292,7 @@
     </w:p>
     <w:p>
       <w:pPr>
-        <w:pStyle w:val="berschrift1"/>
+        <w:pStyle w:val="Heading1"/>
       </w:pPr>
       <w:r>
         <w:t>Test</w:t>
@@ -271,7 +300,7 @@
     </w:p>
     <w:p>
       <w:pPr>
-        <w:pStyle w:val="berschrift2"/>
+        <w:pStyle w:val="Heading2"/>
       </w:pPr>
       <w:r>
         <w:t>Modul Test</w:t>
@@ -279,7 +308,7 @@
     </w:p>
     <w:p>
       <w:pPr>
-        <w:pStyle w:val="berschrift2"/>
+        <w:pStyle w:val="Heading2"/>
       </w:pPr>
       <w:r>
         <w:t>Integration Test</w:t>
@@ -287,7 +316,7 @@
     </w:p>
     <w:p>
       <w:pPr>
-        <w:pStyle w:val="berschrift2"/>
+        <w:pStyle w:val="Heading2"/>
       </w:pPr>
       <w:r>
         <w:t>Final Acceptance Test</w:t>
@@ -313,7 +342,7 @@
     </w:p>
     <w:p>
       <w:pPr>
-        <w:pStyle w:val="berschrift2"/>
+        <w:pStyle w:val="Heading2"/>
       </w:pPr>
       <w:r>
         <w:lastRenderedPageBreak/>
@@ -323,7 +352,7 @@
     <w:p/>
     <w:p>
       <w:pPr>
-        <w:pStyle w:val="Listenabsatz"/>
+        <w:pStyle w:val="ListParagraph"/>
         <w:numPr>
           <w:ilvl w:val="0"/>
           <w:numId w:val="7"/>
@@ -357,12 +386,12 @@
     </w:p>
     <w:p>
       <w:pPr>
-        <w:pStyle w:val="Listenabsatz"/>
-      </w:pPr>
-    </w:p>
-    <w:p>
-      <w:pPr>
-        <w:pStyle w:val="Listenabsatz"/>
+        <w:pStyle w:val="ListParagraph"/>
+      </w:pPr>
+    </w:p>
+    <w:p>
+      <w:pPr>
+        <w:pStyle w:val="ListParagraph"/>
         <w:numPr>
           <w:ilvl w:val="0"/>
           <w:numId w:val="7"/>
@@ -377,7 +406,7 @@
     </w:p>
     <w:p>
       <w:pPr>
-        <w:pStyle w:val="Listenabsatz"/>
+        <w:pStyle w:val="ListParagraph"/>
         <w:numPr>
           <w:ilvl w:val="0"/>
           <w:numId w:val="7"/>
@@ -395,7 +424,7 @@
     </w:p>
     <w:p>
       <w:pPr>
-        <w:pStyle w:val="Listenabsatz"/>
+        <w:pStyle w:val="ListParagraph"/>
         <w:numPr>
           <w:ilvl w:val="0"/>
           <w:numId w:val="7"/>
@@ -457,7 +486,7 @@
   <w:sdt>
     <w:sdtPr>
       <w:rPr>
-        <w:rStyle w:val="Seitenzahl"/>
+        <w:rStyle w:val="PageNumber"/>
       </w:rPr>
       <w:id w:val="-854266816"/>
       <w:docPartObj>
@@ -468,27 +497,27 @@
     <w:sdtContent>
       <w:p>
         <w:pPr>
-          <w:pStyle w:val="Fuzeile"/>
+          <w:pStyle w:val="Footer"/>
           <w:framePr w:wrap="none" w:vAnchor="text" w:hAnchor="margin" w:xAlign="right" w:y="1"/>
           <w:rPr>
-            <w:rStyle w:val="Seitenzahl"/>
+            <w:rStyle w:val="PageNumber"/>
           </w:rPr>
         </w:pPr>
         <w:r>
           <w:rPr>
-            <w:rStyle w:val="Seitenzahl"/>
+            <w:rStyle w:val="PageNumber"/>
           </w:rPr>
           <w:fldChar w:fldCharType="begin"/>
         </w:r>
         <w:r>
           <w:rPr>
-            <w:rStyle w:val="Seitenzahl"/>
+            <w:rStyle w:val="PageNumber"/>
           </w:rPr>
           <w:instrText xml:space="preserve"> PAGE </w:instrText>
         </w:r>
         <w:r>
           <w:rPr>
-            <w:rStyle w:val="Seitenzahl"/>
+            <w:rStyle w:val="PageNumber"/>
           </w:rPr>
           <w:fldChar w:fldCharType="end"/>
         </w:r>
@@ -497,7 +526,7 @@
   </w:sdt>
   <w:p>
     <w:pPr>
-      <w:pStyle w:val="Fuzeile"/>
+      <w:pStyle w:val="Footer"/>
       <w:ind w:right="360"/>
     </w:pPr>
   </w:p>
@@ -509,7 +538,7 @@
   <w:sdt>
     <w:sdtPr>
       <w:rPr>
-        <w:rStyle w:val="Seitenzahl"/>
+        <w:rStyle w:val="PageNumber"/>
       </w:rPr>
       <w:id w:val="-912234079"/>
       <w:docPartObj>
@@ -520,40 +549,40 @@
     <w:sdtContent>
       <w:p>
         <w:pPr>
-          <w:pStyle w:val="Fuzeile"/>
+          <w:pStyle w:val="Footer"/>
           <w:framePr w:wrap="none" w:vAnchor="text" w:hAnchor="margin" w:xAlign="right" w:y="1"/>
           <w:rPr>
-            <w:rStyle w:val="Seitenzahl"/>
+            <w:rStyle w:val="PageNumber"/>
           </w:rPr>
         </w:pPr>
         <w:r>
           <w:rPr>
-            <w:rStyle w:val="Seitenzahl"/>
+            <w:rStyle w:val="PageNumber"/>
           </w:rPr>
           <w:fldChar w:fldCharType="begin"/>
         </w:r>
         <w:r>
           <w:rPr>
-            <w:rStyle w:val="Seitenzahl"/>
+            <w:rStyle w:val="PageNumber"/>
           </w:rPr>
           <w:instrText xml:space="preserve"> PAGE </w:instrText>
         </w:r>
         <w:r>
           <w:rPr>
-            <w:rStyle w:val="Seitenzahl"/>
+            <w:rStyle w:val="PageNumber"/>
           </w:rPr>
           <w:fldChar w:fldCharType="separate"/>
         </w:r>
         <w:r>
           <w:rPr>
-            <w:rStyle w:val="Seitenzahl"/>
+            <w:rStyle w:val="PageNumber"/>
             <w:noProof/>
           </w:rPr>
           <w:t>1</w:t>
         </w:r>
         <w:r>
           <w:rPr>
-            <w:rStyle w:val="Seitenzahl"/>
+            <w:rStyle w:val="PageNumber"/>
           </w:rPr>
           <w:fldChar w:fldCharType="end"/>
         </w:r>
@@ -562,38 +591,16 @@
   </w:sdt>
   <w:p>
     <w:pPr>
-      <w:pStyle w:val="Fuzeile"/>
+      <w:pStyle w:val="Footer"/>
       <w:ind w:right="360"/>
     </w:pPr>
     <w:r>
-      <w:t xml:space="preserve">DLSE project 2023| </w:t>
+      <w:t>DLSE project 2023| Andile Masela, Dany Meyer, Antoine Bagula</w:t>
     </w:r>
-    <w:r>
-      <w:t xml:space="preserve">Andile </w:t>
-    </w:r>
-    <w:proofErr w:type="spellStart"/>
-    <w:r>
-      <w:t>Masela</w:t>
-    </w:r>
-    <w:proofErr w:type="spellEnd"/>
-    <w:r>
-      <w:t xml:space="preserve">, </w:t>
-    </w:r>
-    <w:r>
-      <w:t>Dany Meyer</w:t>
-    </w:r>
-    <w:r>
-      <w:t xml:space="preserve">, Antoine </w:t>
-    </w:r>
-    <w:proofErr w:type="spellStart"/>
-    <w:r>
-      <w:t>Bagula</w:t>
-    </w:r>
-    <w:proofErr w:type="spellEnd"/>
   </w:p>
   <w:p>
     <w:pPr>
-      <w:pStyle w:val="Fuzeile"/>
+      <w:pStyle w:val="Footer"/>
       <w:ind w:right="360"/>
     </w:pPr>
   </w:p>
@@ -1813,6 +1820,119 @@
     </w:lvl>
   </w:abstractNum>
   <w:abstractNum w:abstractNumId="11" w15:restartNumberingAfterBreak="0">
+    <w:nsid w:val="574001E7"/>
+    <w:multiLevelType w:val="hybridMultilevel"/>
+    <w:tmpl w:val="6220FCD6"/>
+    <w:lvl w:ilvl="0" w:tplc="1C090001">
+      <w:start w:val="1"/>
+      <w:numFmt w:val="bullet"/>
+      <w:lvlText w:val=""/>
+      <w:lvlJc w:val="left"/>
+      <w:pPr>
+        <w:ind w:left="720" w:hanging="360"/>
+      </w:pPr>
+      <w:rPr>
+        <w:rFonts w:ascii="Symbol" w:hAnsi="Symbol" w:hint="default"/>
+      </w:rPr>
+    </w:lvl>
+    <w:lvl w:ilvl="1" w:tplc="1C090003" w:tentative="1">
+      <w:start w:val="1"/>
+      <w:numFmt w:val="bullet"/>
+      <w:lvlText w:val="o"/>
+      <w:lvlJc w:val="left"/>
+      <w:pPr>
+        <w:ind w:left="1440" w:hanging="360"/>
+      </w:pPr>
+      <w:rPr>
+        <w:rFonts w:ascii="Courier New" w:hAnsi="Courier New" w:cs="Courier New" w:hint="default"/>
+      </w:rPr>
+    </w:lvl>
+    <w:lvl w:ilvl="2" w:tplc="1C090005" w:tentative="1">
+      <w:start w:val="1"/>
+      <w:numFmt w:val="bullet"/>
+      <w:lvlText w:val=""/>
+      <w:lvlJc w:val="left"/>
+      <w:pPr>
+        <w:ind w:left="2160" w:hanging="360"/>
+      </w:pPr>
+      <w:rPr>
+        <w:rFonts w:ascii="Wingdings" w:hAnsi="Wingdings" w:hint="default"/>
+      </w:rPr>
+    </w:lvl>
+    <w:lvl w:ilvl="3" w:tplc="1C090001" w:tentative="1">
+      <w:start w:val="1"/>
+      <w:numFmt w:val="bullet"/>
+      <w:lvlText w:val=""/>
+      <w:lvlJc w:val="left"/>
+      <w:pPr>
+        <w:ind w:left="2880" w:hanging="360"/>
+      </w:pPr>
+      <w:rPr>
+        <w:rFonts w:ascii="Symbol" w:hAnsi="Symbol" w:hint="default"/>
+      </w:rPr>
+    </w:lvl>
+    <w:lvl w:ilvl="4" w:tplc="1C090003" w:tentative="1">
+      <w:start w:val="1"/>
+      <w:numFmt w:val="bullet"/>
+      <w:lvlText w:val="o"/>
+      <w:lvlJc w:val="left"/>
+      <w:pPr>
+        <w:ind w:left="3600" w:hanging="360"/>
+      </w:pPr>
+      <w:rPr>
+        <w:rFonts w:ascii="Courier New" w:hAnsi="Courier New" w:cs="Courier New" w:hint="default"/>
+      </w:rPr>
+    </w:lvl>
+    <w:lvl w:ilvl="5" w:tplc="1C090005" w:tentative="1">
+      <w:start w:val="1"/>
+      <w:numFmt w:val="bullet"/>
+      <w:lvlText w:val=""/>
+      <w:lvlJc w:val="left"/>
+      <w:pPr>
+        <w:ind w:left="4320" w:hanging="360"/>
+      </w:pPr>
+      <w:rPr>
+        <w:rFonts w:ascii="Wingdings" w:hAnsi="Wingdings" w:hint="default"/>
+      </w:rPr>
+    </w:lvl>
+    <w:lvl w:ilvl="6" w:tplc="1C090001" w:tentative="1">
+      <w:start w:val="1"/>
+      <w:numFmt w:val="bullet"/>
+      <w:lvlText w:val=""/>
+      <w:lvlJc w:val="left"/>
+      <w:pPr>
+        <w:ind w:left="5040" w:hanging="360"/>
+      </w:pPr>
+      <w:rPr>
+        <w:rFonts w:ascii="Symbol" w:hAnsi="Symbol" w:hint="default"/>
+      </w:rPr>
+    </w:lvl>
+    <w:lvl w:ilvl="7" w:tplc="1C090003" w:tentative="1">
+      <w:start w:val="1"/>
+      <w:numFmt w:val="bullet"/>
+      <w:lvlText w:val="o"/>
+      <w:lvlJc w:val="left"/>
+      <w:pPr>
+        <w:ind w:left="5760" w:hanging="360"/>
+      </w:pPr>
+      <w:rPr>
+        <w:rFonts w:ascii="Courier New" w:hAnsi="Courier New" w:cs="Courier New" w:hint="default"/>
+      </w:rPr>
+    </w:lvl>
+    <w:lvl w:ilvl="8" w:tplc="1C090005" w:tentative="1">
+      <w:start w:val="1"/>
+      <w:numFmt w:val="bullet"/>
+      <w:lvlText w:val=""/>
+      <w:lvlJc w:val="left"/>
+      <w:pPr>
+        <w:ind w:left="6480" w:hanging="360"/>
+      </w:pPr>
+      <w:rPr>
+        <w:rFonts w:ascii="Wingdings" w:hAnsi="Wingdings" w:hint="default"/>
+      </w:rPr>
+    </w:lvl>
+  </w:abstractNum>
+  <w:abstractNum w:abstractNumId="12" w15:restartNumberingAfterBreak="0">
     <w:nsid w:val="5A4D154C"/>
     <w:multiLevelType w:val="hybridMultilevel"/>
     <w:tmpl w:val="76204E02"/>
@@ -1924,7 +2044,7 @@
       </w:rPr>
     </w:lvl>
   </w:abstractNum>
-  <w:abstractNum w:abstractNumId="12" w15:restartNumberingAfterBreak="0">
+  <w:abstractNum w:abstractNumId="13" w15:restartNumberingAfterBreak="0">
     <w:nsid w:val="71661320"/>
     <w:multiLevelType w:val="hybridMultilevel"/>
     <w:tmpl w:val="E72AB658"/>
@@ -2010,7 +2130,7 @@
       </w:pPr>
     </w:lvl>
   </w:abstractNum>
-  <w:abstractNum w:abstractNumId="13" w15:restartNumberingAfterBreak="0">
+  <w:abstractNum w:abstractNumId="14" w15:restartNumberingAfterBreak="0">
     <w:nsid w:val="7A653605"/>
     <w:multiLevelType w:val="hybridMultilevel"/>
     <w:tmpl w:val="1F961968"/>
@@ -2100,7 +2220,7 @@
     </w:lvl>
   </w:abstractNum>
   <w:num w:numId="1" w16cid:durableId="1678653922">
-    <w:abstractNumId w:val="13"/>
+    <w:abstractNumId w:val="14"/>
   </w:num>
   <w:num w:numId="2" w16cid:durableId="1774322029">
     <w:abstractNumId w:val="2"/>
@@ -2115,13 +2235,13 @@
     <w:abstractNumId w:val="0"/>
   </w:num>
   <w:num w:numId="6" w16cid:durableId="792214663">
-    <w:abstractNumId w:val="11"/>
+    <w:abstractNumId w:val="12"/>
   </w:num>
   <w:num w:numId="7" w16cid:durableId="765224798">
     <w:abstractNumId w:val="9"/>
   </w:num>
   <w:num w:numId="8" w16cid:durableId="824249627">
-    <w:abstractNumId w:val="12"/>
+    <w:abstractNumId w:val="13"/>
   </w:num>
   <w:num w:numId="9" w16cid:durableId="1183131176">
     <w:abstractNumId w:val="4"/>
@@ -2140,6 +2260,9 @@
   </w:num>
   <w:num w:numId="14" w16cid:durableId="1503856504">
     <w:abstractNumId w:val="7"/>
+  </w:num>
+  <w:num w:numId="15" w16cid:durableId="1526751043">
+    <w:abstractNumId w:val="11"/>
   </w:num>
 </w:numbering>
 </file>
@@ -2539,15 +2662,15 @@
     <w:lsdException w:name="Unresolved Mention" w:semiHidden="1" w:unhideWhenUsed="1"/>
     <w:lsdException w:name="Smart Link" w:semiHidden="1" w:unhideWhenUsed="1"/>
   </w:latentStyles>
-  <w:style w:type="paragraph" w:default="1" w:styleId="Standard">
+  <w:style w:type="paragraph" w:default="1" w:styleId="Normal">
     <w:name w:val="Normal"/>
     <w:qFormat/>
   </w:style>
-  <w:style w:type="paragraph" w:styleId="berschrift1">
+  <w:style w:type="paragraph" w:styleId="Heading1">
     <w:name w:val="heading 1"/>
-    <w:basedOn w:val="Standard"/>
-    <w:next w:val="Standard"/>
-    <w:link w:val="berschrift1Zchn"/>
+    <w:basedOn w:val="Normal"/>
+    <w:next w:val="Normal"/>
+    <w:link w:val="Heading1Char"/>
     <w:uiPriority w:val="9"/>
     <w:qFormat/>
     <w:rsid w:val="00E3312D"/>
@@ -2564,11 +2687,11 @@
       <w:szCs w:val="32"/>
     </w:rPr>
   </w:style>
-  <w:style w:type="paragraph" w:styleId="berschrift2">
+  <w:style w:type="paragraph" w:styleId="Heading2">
     <w:name w:val="heading 2"/>
-    <w:basedOn w:val="Standard"/>
-    <w:next w:val="Standard"/>
-    <w:link w:val="berschrift2Zchn"/>
+    <w:basedOn w:val="Normal"/>
+    <w:next w:val="Normal"/>
+    <w:link w:val="Heading2Char"/>
     <w:uiPriority w:val="9"/>
     <w:unhideWhenUsed/>
     <w:qFormat/>
@@ -2586,11 +2709,11 @@
       <w:szCs w:val="26"/>
     </w:rPr>
   </w:style>
-  <w:style w:type="paragraph" w:styleId="berschrift3">
+  <w:style w:type="paragraph" w:styleId="Heading3">
     <w:name w:val="heading 3"/>
-    <w:basedOn w:val="Standard"/>
-    <w:next w:val="Standard"/>
-    <w:link w:val="berschrift3Zchn"/>
+    <w:basedOn w:val="Normal"/>
+    <w:next w:val="Normal"/>
+    <w:link w:val="Heading3Char"/>
     <w:uiPriority w:val="9"/>
     <w:unhideWhenUsed/>
     <w:qFormat/>
@@ -2608,13 +2731,13 @@
       <w:szCs w:val="24"/>
     </w:rPr>
   </w:style>
-  <w:style w:type="character" w:default="1" w:styleId="Absatz-Standardschriftart">
+  <w:style w:type="character" w:default="1" w:styleId="DefaultParagraphFont">
     <w:name w:val="Default Paragraph Font"/>
     <w:uiPriority w:val="1"/>
     <w:semiHidden/>
     <w:unhideWhenUsed/>
   </w:style>
-  <w:style w:type="table" w:default="1" w:styleId="NormaleTabelle">
+  <w:style w:type="table" w:default="1" w:styleId="TableNormal">
     <w:name w:val="Normal Table"/>
     <w:uiPriority w:val="99"/>
     <w:semiHidden/>
@@ -2629,15 +2752,15 @@
       </w:tblCellMar>
     </w:tblPr>
   </w:style>
-  <w:style w:type="numbering" w:default="1" w:styleId="KeineListe">
+  <w:style w:type="numbering" w:default="1" w:styleId="NoList">
     <w:name w:val="No List"/>
     <w:uiPriority w:val="99"/>
     <w:semiHidden/>
     <w:unhideWhenUsed/>
   </w:style>
-  <w:style w:type="paragraph" w:styleId="Listenabsatz">
+  <w:style w:type="paragraph" w:styleId="ListParagraph">
     <w:name w:val="List Paragraph"/>
-    <w:basedOn w:val="Standard"/>
+    <w:basedOn w:val="Normal"/>
     <w:uiPriority w:val="34"/>
     <w:qFormat/>
     <w:rsid w:val="009E0D02"/>
@@ -2646,10 +2769,10 @@
       <w:contextualSpacing/>
     </w:pPr>
   </w:style>
-  <w:style w:type="character" w:customStyle="1" w:styleId="berschrift1Zchn">
-    <w:name w:val="Überschrift 1 Zchn"/>
-    <w:basedOn w:val="Absatz-Standardschriftart"/>
-    <w:link w:val="berschrift1"/>
+  <w:style w:type="character" w:customStyle="1" w:styleId="Heading1Char">
+    <w:name w:val="Heading 1 Char"/>
+    <w:basedOn w:val="DefaultParagraphFont"/>
+    <w:link w:val="Heading1"/>
     <w:uiPriority w:val="9"/>
     <w:rsid w:val="00E3312D"/>
     <w:rPr>
@@ -2659,10 +2782,10 @@
       <w:szCs w:val="32"/>
     </w:rPr>
   </w:style>
-  <w:style w:type="character" w:customStyle="1" w:styleId="berschrift2Zchn">
-    <w:name w:val="Überschrift 2 Zchn"/>
-    <w:basedOn w:val="Absatz-Standardschriftart"/>
-    <w:link w:val="berschrift2"/>
+  <w:style w:type="character" w:customStyle="1" w:styleId="Heading2Char">
+    <w:name w:val="Heading 2 Char"/>
+    <w:basedOn w:val="DefaultParagraphFont"/>
+    <w:link w:val="Heading2"/>
     <w:uiPriority w:val="9"/>
     <w:rsid w:val="00A66BD9"/>
     <w:rPr>
@@ -2674,7 +2797,7 @@
   </w:style>
   <w:style w:type="character" w:styleId="Hyperlink">
     <w:name w:val="Hyperlink"/>
-    <w:basedOn w:val="Absatz-Standardschriftart"/>
+    <w:basedOn w:val="DefaultParagraphFont"/>
     <w:uiPriority w:val="99"/>
     <w:unhideWhenUsed/>
     <w:rsid w:val="00CC102E"/>
@@ -2683,9 +2806,9 @@
       <w:u w:val="single"/>
     </w:rPr>
   </w:style>
-  <w:style w:type="character" w:styleId="NichtaufgelsteErwhnung">
+  <w:style w:type="character" w:styleId="UnresolvedMention">
     <w:name w:val="Unresolved Mention"/>
-    <w:basedOn w:val="Absatz-Standardschriftart"/>
+    <w:basedOn w:val="DefaultParagraphFont"/>
     <w:uiPriority w:val="99"/>
     <w:semiHidden/>
     <w:unhideWhenUsed/>
@@ -2695,9 +2818,9 @@
       <w:shd w:val="clear" w:color="auto" w:fill="E1DFDD"/>
     </w:rPr>
   </w:style>
-  <w:style w:type="character" w:styleId="BesuchterLink">
+  <w:style w:type="character" w:styleId="FollowedHyperlink">
     <w:name w:val="FollowedHyperlink"/>
-    <w:basedOn w:val="Absatz-Standardschriftart"/>
+    <w:basedOn w:val="DefaultParagraphFont"/>
     <w:uiPriority w:val="99"/>
     <w:semiHidden/>
     <w:unhideWhenUsed/>
@@ -2707,10 +2830,10 @@
       <w:u w:val="single"/>
     </w:rPr>
   </w:style>
-  <w:style w:type="paragraph" w:styleId="Kopfzeile">
+  <w:style w:type="paragraph" w:styleId="Header">
     <w:name w:val="header"/>
-    <w:basedOn w:val="Standard"/>
-    <w:link w:val="KopfzeileZchn"/>
+    <w:basedOn w:val="Normal"/>
+    <w:link w:val="HeaderChar"/>
     <w:uiPriority w:val="99"/>
     <w:unhideWhenUsed/>
     <w:rsid w:val="00A374C5"/>
@@ -2722,17 +2845,17 @@
       <w:spacing w:after="0" w:line="240" w:lineRule="auto"/>
     </w:pPr>
   </w:style>
-  <w:style w:type="character" w:customStyle="1" w:styleId="KopfzeileZchn">
-    <w:name w:val="Kopfzeile Zchn"/>
-    <w:basedOn w:val="Absatz-Standardschriftart"/>
-    <w:link w:val="Kopfzeile"/>
+  <w:style w:type="character" w:customStyle="1" w:styleId="HeaderChar">
+    <w:name w:val="Header Char"/>
+    <w:basedOn w:val="DefaultParagraphFont"/>
+    <w:link w:val="Header"/>
     <w:uiPriority w:val="99"/>
     <w:rsid w:val="00A374C5"/>
   </w:style>
-  <w:style w:type="paragraph" w:styleId="Fuzeile">
+  <w:style w:type="paragraph" w:styleId="Footer">
     <w:name w:val="footer"/>
-    <w:basedOn w:val="Standard"/>
-    <w:link w:val="FuzeileZchn"/>
+    <w:basedOn w:val="Normal"/>
+    <w:link w:val="FooterChar"/>
     <w:uiPriority w:val="99"/>
     <w:unhideWhenUsed/>
     <w:rsid w:val="00A374C5"/>
@@ -2744,16 +2867,16 @@
       <w:spacing w:after="0" w:line="240" w:lineRule="auto"/>
     </w:pPr>
   </w:style>
-  <w:style w:type="character" w:customStyle="1" w:styleId="FuzeileZchn">
-    <w:name w:val="Fußzeile Zchn"/>
-    <w:basedOn w:val="Absatz-Standardschriftart"/>
-    <w:link w:val="Fuzeile"/>
+  <w:style w:type="character" w:customStyle="1" w:styleId="FooterChar">
+    <w:name w:val="Footer Char"/>
+    <w:basedOn w:val="DefaultParagraphFont"/>
+    <w:link w:val="Footer"/>
     <w:uiPriority w:val="99"/>
     <w:rsid w:val="00A374C5"/>
   </w:style>
-  <w:style w:type="character" w:styleId="Seitenzahl">
+  <w:style w:type="character" w:styleId="PageNumber">
     <w:name w:val="page number"/>
-    <w:basedOn w:val="Absatz-Standardschriftart"/>
+    <w:basedOn w:val="DefaultParagraphFont"/>
     <w:uiPriority w:val="99"/>
     <w:semiHidden/>
     <w:unhideWhenUsed/>
@@ -2761,13 +2884,13 @@
   </w:style>
   <w:style w:type="character" w:customStyle="1" w:styleId="apple-converted-space">
     <w:name w:val="apple-converted-space"/>
-    <w:basedOn w:val="Absatz-Standardschriftart"/>
+    <w:basedOn w:val="DefaultParagraphFont"/>
     <w:rsid w:val="00A374C5"/>
   </w:style>
-  <w:style w:type="character" w:customStyle="1" w:styleId="berschrift3Zchn">
-    <w:name w:val="Überschrift 3 Zchn"/>
-    <w:basedOn w:val="Absatz-Standardschriftart"/>
-    <w:link w:val="berschrift3"/>
+  <w:style w:type="character" w:customStyle="1" w:styleId="Heading3Char">
+    <w:name w:val="Heading 3 Char"/>
+    <w:basedOn w:val="DefaultParagraphFont"/>
+    <w:link w:val="Heading3"/>
     <w:uiPriority w:val="9"/>
     <w:rsid w:val="008B289D"/>
     <w:rPr>

</xml_diff>

<commit_message>
Update IoT UseCase - smart Container.docx
</commit_message>
<xml_diff>
--- a/IoT UsesCases/IoT UseCase - smart Container.docx
+++ b/IoT UsesCases/IoT UseCase - smart Container.docx
@@ -38,7 +38,7 @@
     </w:p>
     <w:p>
       <w:pPr>
-        <w:pStyle w:val="Heading1"/>
+        <w:pStyle w:val="berschrift1"/>
         <w:jc w:val="both"/>
       </w:pPr>
       <w:r>
@@ -56,13 +56,61 @@
       </w:r>
     </w:p>
     <w:p>
+      <w:pPr>
+        <w:pStyle w:val="Listenabsatz"/>
+        <w:numPr>
+          <w:ilvl w:val="0"/>
+          <w:numId w:val="18"/>
+        </w:numPr>
+      </w:pPr>
+      <w:r>
+        <w:t xml:space="preserve">Blood transport under right conditions </w:t>
+      </w:r>
+      <w:r>
+        <w:sym w:font="Wingdings" w:char="F0E0"/>
+      </w:r>
+      <w:r>
+        <w:t xml:space="preserve"> monitoring</w:t>
+      </w:r>
+    </w:p>
+    <w:p>
+      <w:pPr>
+        <w:pStyle w:val="Listenabsatz"/>
+        <w:numPr>
+          <w:ilvl w:val="0"/>
+          <w:numId w:val="18"/>
+        </w:numPr>
+      </w:pPr>
+      <w:r>
+        <w:t xml:space="preserve">Find the shortest distance and suitable container (next: which ice is enough for the transport) </w:t>
+      </w:r>
+      <w:r>
+        <w:sym w:font="Wingdings" w:char="F0E0"/>
+      </w:r>
+      <w:r>
+        <w:t xml:space="preserve"> rout optimization</w:t>
+      </w:r>
+    </w:p>
+    <w:p>
+      <w:pPr>
+        <w:pStyle w:val="Listenabsatz"/>
+        <w:numPr>
+          <w:ilvl w:val="0"/>
+          <w:numId w:val="18"/>
+        </w:numPr>
+      </w:pPr>
+      <w:r>
+        <w:t>Safe over hand of goods</w:t>
+      </w:r>
+    </w:p>
+    <w:p>
       <w:r>
         <w:t>Throughout the transportation process, both the hospital and the blood bank are empowered to closely monitor the container's whereabouts and the current temperature status. This level of real-time tracking and data accuracy ensures the safety and efficacy of this vital medical delivery.</w:t>
       </w:r>
     </w:p>
     <w:p>
       <w:pPr>
-        <w:pStyle w:val="Heading1"/>
+        <w:pStyle w:val="berschrift1"/>
         <w:rPr>
           <w:lang w:val="en-US"/>
         </w:rPr>
@@ -88,7 +136,7 @@
     </w:p>
     <w:p>
       <w:pPr>
-        <w:pStyle w:val="Heading2"/>
+        <w:pStyle w:val="berschrift2"/>
         <w:rPr>
           <w:lang w:val="en-US"/>
         </w:rPr>
@@ -108,7 +156,7 @@
     </w:p>
     <w:p>
       <w:pPr>
-        <w:pStyle w:val="ListParagraph"/>
+        <w:pStyle w:val="Listenabsatz"/>
         <w:numPr>
           <w:ilvl w:val="0"/>
           <w:numId w:val="16"/>
@@ -121,12 +169,48 @@
         <w:rPr>
           <w:lang w:val="en-US"/>
         </w:rPr>
-        <w:t>Visualization of real-time position track for client</w:t>
-      </w:r>
-    </w:p>
-    <w:p>
-      <w:pPr>
-        <w:pStyle w:val="ListParagraph"/>
+        <w:t>Route Optimization</w:t>
+      </w:r>
+    </w:p>
+    <w:p>
+      <w:pPr>
+        <w:pStyle w:val="Listenabsatz"/>
+        <w:numPr>
+          <w:ilvl w:val="1"/>
+          <w:numId w:val="16"/>
+        </w:numPr>
+        <w:rPr>
+          <w:lang w:val="en-US"/>
+        </w:rPr>
+      </w:pPr>
+      <w:r>
+        <w:rPr>
+          <w:lang w:val="en-US"/>
+        </w:rPr>
+        <w:t>Find the suitable Driver (algo)</w:t>
+      </w:r>
+    </w:p>
+    <w:p>
+      <w:pPr>
+        <w:pStyle w:val="Listenabsatz"/>
+        <w:numPr>
+          <w:ilvl w:val="1"/>
+          <w:numId w:val="16"/>
+        </w:numPr>
+        <w:rPr>
+          <w:lang w:val="en-US"/>
+        </w:rPr>
+      </w:pPr>
+      <w:r>
+        <w:rPr>
+          <w:lang w:val="en-US"/>
+        </w:rPr>
+        <w:t>Find the shortest way</w:t>
+      </w:r>
+    </w:p>
+    <w:p>
+      <w:pPr>
+        <w:pStyle w:val="Listenabsatz"/>
         <w:numPr>
           <w:ilvl w:val="0"/>
           <w:numId w:val="16"/>
@@ -139,12 +223,60 @@
         <w:rPr>
           <w:lang w:val="en-US"/>
         </w:rPr>
-        <w:t>Visualization of current temperature in the cooler box</w:t>
-      </w:r>
-    </w:p>
-    <w:p>
-      <w:pPr>
-        <w:pStyle w:val="ListParagraph"/>
+        <w:t>Visualization</w:t>
+      </w:r>
+    </w:p>
+    <w:p>
+      <w:pPr>
+        <w:pStyle w:val="Listenabsatz"/>
+        <w:numPr>
+          <w:ilvl w:val="1"/>
+          <w:numId w:val="16"/>
+        </w:numPr>
+        <w:rPr>
+          <w:lang w:val="en-US"/>
+        </w:rPr>
+      </w:pPr>
+      <w:r>
+        <w:rPr>
+          <w:lang w:val="en-US"/>
+        </w:rPr>
+        <w:t>of real-time position track for client</w:t>
+      </w:r>
+      <w:r>
+        <w:rPr>
+          <w:lang w:val="en-US"/>
+        </w:rPr>
+        <w:t xml:space="preserve"> and admin</w:t>
+      </w:r>
+    </w:p>
+    <w:p>
+      <w:pPr>
+        <w:pStyle w:val="Listenabsatz"/>
+        <w:numPr>
+          <w:ilvl w:val="1"/>
+          <w:numId w:val="16"/>
+        </w:numPr>
+        <w:rPr>
+          <w:lang w:val="en-US"/>
+        </w:rPr>
+      </w:pPr>
+      <w:r>
+        <w:rPr>
+          <w:lang w:val="en-US"/>
+        </w:rPr>
+        <w:t>current temperature in the cooler bo</w:t>
+      </w:r>
+      <w:r>
+        <w:rPr>
+          <w:lang w:val="en-US"/>
+        </w:rPr>
+        <w:t>x</w:t>
+      </w:r>
+    </w:p>
+    <w:p>
+      <w:pPr>
+        <w:pStyle w:val="Listenabsatz"/>
         <w:numPr>
           <w:ilvl w:val="0"/>
           <w:numId w:val="16"/>
@@ -157,8 +289,20 @@
         <w:rPr>
           <w:lang w:val="en-US"/>
         </w:rPr>
-        <w:t xml:space="preserve">Notifications </w:t>
-      </w:r>
+        <w:t>Notifications</w:t>
+      </w:r>
+    </w:p>
+    <w:p>
+      <w:pPr>
+        <w:pStyle w:val="Listenabsatz"/>
+        <w:numPr>
+          <w:ilvl w:val="1"/>
+          <w:numId w:val="16"/>
+        </w:numPr>
+        <w:rPr>
+          <w:lang w:val="en-US"/>
+        </w:rPr>
+      </w:pPr>
       <w:proofErr w:type="spellStart"/>
       <w:r>
         <w:rPr>
@@ -185,20 +329,38 @@
         <w:rPr>
           <w:lang w:val="en-US"/>
         </w:rPr>
-        <w:t xml:space="preserve"> or mobile app when temperature drastically </w:t>
-      </w:r>
-      <w:proofErr w:type="gramStart"/>
-      <w:r>
-        <w:rPr>
-          <w:lang w:val="en-US"/>
-        </w:rPr>
-        <w:t>changes</w:t>
-      </w:r>
-      <w:proofErr w:type="gramEnd"/>
-    </w:p>
-    <w:p>
-      <w:pPr>
-        <w:pStyle w:val="ListParagraph"/>
+        <w:t xml:space="preserve"> or mobile app when temperature drastically changes</w:t>
+      </w:r>
+    </w:p>
+    <w:p>
+      <w:pPr>
+        <w:pStyle w:val="Listenabsatz"/>
+        <w:numPr>
+          <w:ilvl w:val="1"/>
+          <w:numId w:val="16"/>
+        </w:numPr>
+        <w:rPr>
+          <w:lang w:val="en-US"/>
+        </w:rPr>
+      </w:pPr>
+      <w:proofErr w:type="spellStart"/>
+      <w:r>
+        <w:rPr>
+          <w:lang w:val="en-US"/>
+        </w:rPr>
+        <w:t>e.g</w:t>
+      </w:r>
+      <w:proofErr w:type="spellEnd"/>
+      <w:r>
+        <w:rPr>
+          <w:lang w:val="en-US"/>
+        </w:rPr>
+        <w:t xml:space="preserve"> when destination is reached</w:t>
+      </w:r>
+    </w:p>
+    <w:p>
+      <w:pPr>
+        <w:pStyle w:val="Listenabsatz"/>
         <w:numPr>
           <w:ilvl w:val="0"/>
           <w:numId w:val="16"/>
@@ -211,48 +373,213 @@
         <w:rPr>
           <w:lang w:val="en-US"/>
         </w:rPr>
-        <w:t xml:space="preserve">Notifications </w:t>
+        <w:t>Safe over-hand</w:t>
+      </w:r>
+    </w:p>
+    <w:p>
+      <w:pPr>
+        <w:pStyle w:val="Listenabsatz"/>
+        <w:numPr>
+          <w:ilvl w:val="1"/>
+          <w:numId w:val="16"/>
+        </w:numPr>
+        <w:rPr>
+          <w:lang w:val="en-US"/>
+        </w:rPr>
+      </w:pPr>
+      <w:r>
+        <w:rPr>
+          <w:lang w:val="en-US"/>
+        </w:rPr>
+        <w:t>pick up goods from driver = right driver and right good</w:t>
+      </w:r>
+    </w:p>
+    <w:p>
+      <w:pPr>
+        <w:pStyle w:val="Listenabsatz"/>
+        <w:numPr>
+          <w:ilvl w:val="1"/>
+          <w:numId w:val="16"/>
+        </w:numPr>
+        <w:rPr>
+          <w:lang w:val="en-US"/>
+        </w:rPr>
+      </w:pPr>
+      <w:r>
+        <w:rPr>
+          <w:lang w:val="en-US"/>
+        </w:rPr>
+        <w:t>deliver to customer = right good to right customer)</w:t>
+      </w:r>
+    </w:p>
+    <w:p>
+      <w:pPr>
+        <w:rPr>
+          <w:lang w:val="en-US"/>
+        </w:rPr>
+      </w:pPr>
+      <w:r>
+        <w:rPr>
+          <w:lang w:val="en-US"/>
+        </w:rPr>
+        <w:t>Security Aspects:</w:t>
+      </w:r>
+    </w:p>
+    <w:p>
+      <w:pPr>
+        <w:pStyle w:val="Listenabsatz"/>
+        <w:numPr>
+          <w:ilvl w:val="0"/>
+          <w:numId w:val="19"/>
+        </w:numPr>
+        <w:rPr>
+          <w:lang w:val="en-US"/>
+        </w:rPr>
+      </w:pPr>
+      <w:r>
+        <w:rPr>
+          <w:lang w:val="en-US"/>
+        </w:rPr>
+        <w:t xml:space="preserve">Transportation layer: </w:t>
+      </w:r>
+      <w:r>
+        <w:rPr>
+          <w:lang w:val="en-US"/>
+        </w:rPr>
+        <w:t>private cluster for access via Broker, no public access to subscribe for data</w:t>
+      </w:r>
+    </w:p>
+    <w:p>
+      <w:pPr>
+        <w:pStyle w:val="Listenabsatz"/>
+        <w:numPr>
+          <w:ilvl w:val="0"/>
+          <w:numId w:val="19"/>
+        </w:numPr>
+        <w:rPr>
+          <w:lang w:val="en-US"/>
+        </w:rPr>
+      </w:pPr>
+      <w:r>
+        <w:rPr>
+          <w:lang w:val="en-US"/>
+        </w:rPr>
+        <w:t xml:space="preserve">DB access only from server (user, </w:t>
       </w:r>
       <w:proofErr w:type="spellStart"/>
       <w:r>
         <w:rPr>
           <w:lang w:val="en-US"/>
         </w:rPr>
-        <w:t>e.g</w:t>
+        <w:t>pwd</w:t>
       </w:r>
       <w:proofErr w:type="spellEnd"/>
       <w:r>
         <w:rPr>
           <w:lang w:val="en-US"/>
         </w:rPr>
-        <w:t xml:space="preserve"> when destination is </w:t>
-      </w:r>
-      <w:proofErr w:type="gramStart"/>
-      <w:r>
-        <w:rPr>
-          <w:lang w:val="en-US"/>
-        </w:rPr>
-        <w:t>reached</w:t>
-      </w:r>
-      <w:proofErr w:type="gramEnd"/>
-    </w:p>
-    <w:p>
-      <w:pPr>
-        <w:pStyle w:val="Heading2"/>
-        <w:rPr>
-          <w:lang w:val="en-US"/>
-        </w:rPr>
-      </w:pPr>
-      <w:r>
-        <w:rPr>
-          <w:lang w:val="en-US"/>
-        </w:rPr>
+        <w:t xml:space="preserve"> on server side)</w:t>
+      </w:r>
+    </w:p>
+    <w:p>
+      <w:pPr>
+        <w:pStyle w:val="Listenabsatz"/>
+        <w:numPr>
+          <w:ilvl w:val="0"/>
+          <w:numId w:val="19"/>
+        </w:numPr>
+        <w:rPr>
+          <w:lang w:val="en-US"/>
+        </w:rPr>
+      </w:pPr>
+      <w:r>
+        <w:rPr>
+          <w:lang w:val="en-US"/>
+        </w:rPr>
+        <w:t xml:space="preserve">Access to server from flutter app through JSON </w:t>
+      </w:r>
+      <w:proofErr w:type="spellStart"/>
+      <w:r>
+        <w:rPr>
+          <w:lang w:val="en-US"/>
+        </w:rPr>
+        <w:t>webToken</w:t>
+      </w:r>
+      <w:proofErr w:type="spellEnd"/>
+      <w:r>
+        <w:rPr>
+          <w:lang w:val="en-US"/>
+        </w:rPr>
+        <w:t xml:space="preserve"> (describe the process)</w:t>
+      </w:r>
+    </w:p>
+    <w:p>
+      <w:pPr>
+        <w:pStyle w:val="Listenabsatz"/>
+        <w:numPr>
+          <w:ilvl w:val="0"/>
+          <w:numId w:val="19"/>
+        </w:numPr>
+        <w:rPr>
+          <w:lang w:val="en-US"/>
+        </w:rPr>
+      </w:pPr>
+      <w:r>
+        <w:rPr>
+          <w:lang w:val="en-US"/>
+        </w:rPr>
+        <w:t>Use web Token, use key on server</w:t>
+      </w:r>
+      <w:r>
+        <w:rPr>
+          <w:lang w:val="en-US"/>
+        </w:rPr>
+        <w:t xml:space="preserve"> </w:t>
+      </w:r>
+      <w:r>
+        <w:rPr>
+          <w:lang w:val="en-US"/>
+        </w:rPr>
+        <w:t xml:space="preserve"> </w:t>
+      </w:r>
+      <w:r>
+        <w:rPr>
+          <w:lang w:val="en-US"/>
+        </w:rPr>
+        <w:sym w:font="Wingdings" w:char="F0E0"/>
+      </w:r>
+      <w:r>
+        <w:rPr>
+          <w:lang w:val="en-US"/>
+        </w:rPr>
+        <w:t xml:space="preserve"> see in the literature, how to learn</w:t>
+      </w:r>
+    </w:p>
+    <w:p>
+      <w:pPr>
+        <w:rPr>
+          <w:lang w:val="en-US"/>
+        </w:rPr>
+      </w:pPr>
+    </w:p>
+    <w:p>
+      <w:pPr>
+        <w:pStyle w:val="berschrift2"/>
+        <w:rPr>
+          <w:lang w:val="en-US"/>
+        </w:rPr>
+      </w:pPr>
+      <w:r>
+        <w:rPr>
+          <w:lang w:val="en-US"/>
+        </w:rPr>
+        <w:lastRenderedPageBreak/>
         <w:t>Hardware</w:t>
       </w:r>
     </w:p>
     <w:p>
       <w:pPr>
-        <w:pStyle w:val="ListParagraph"/>
+        <w:pStyle w:val="Listenabsatz"/>
         <w:numPr>
           <w:ilvl w:val="0"/>
           <w:numId w:val="15"/>
@@ -270,7 +597,7 @@
     </w:p>
     <w:p>
       <w:pPr>
-        <w:pStyle w:val="ListParagraph"/>
+        <w:pStyle w:val="Listenabsatz"/>
         <w:numPr>
           <w:ilvl w:val="0"/>
           <w:numId w:val="15"/>
@@ -288,7 +615,7 @@
     </w:p>
     <w:p>
       <w:pPr>
-        <w:pStyle w:val="ListParagraph"/>
+        <w:pStyle w:val="Listenabsatz"/>
         <w:numPr>
           <w:ilvl w:val="0"/>
           <w:numId w:val="15"/>
@@ -306,7 +633,7 @@
     </w:p>
     <w:p>
       <w:pPr>
-        <w:pStyle w:val="ListParagraph"/>
+        <w:pStyle w:val="Listenabsatz"/>
         <w:numPr>
           <w:ilvl w:val="0"/>
           <w:numId w:val="15"/>
@@ -324,7 +651,45 @@
     </w:p>
     <w:p>
       <w:pPr>
-        <w:pStyle w:val="Heading2"/>
+        <w:pStyle w:val="Listenabsatz"/>
+        <w:numPr>
+          <w:ilvl w:val="0"/>
+          <w:numId w:val="15"/>
+        </w:numPr>
+        <w:rPr>
+          <w:lang w:val="en-US"/>
+        </w:rPr>
+      </w:pPr>
+      <w:r>
+        <w:rPr>
+          <w:lang w:val="en-US"/>
+        </w:rPr>
+        <w:t>App: tested in a</w:t>
+      </w:r>
+      <w:r>
+        <w:rPr>
+          <w:lang w:val="en-US"/>
+        </w:rPr>
+        <w:t>n</w:t>
+      </w:r>
+      <w:r>
+        <w:rPr>
+          <w:lang w:val="en-US"/>
+        </w:rPr>
+        <w:t xml:space="preserve">droid but possible in </w:t>
+      </w:r>
+      <w:proofErr w:type="spellStart"/>
+      <w:r>
+        <w:rPr>
+          <w:lang w:val="en-US"/>
+        </w:rPr>
+        <w:t>ios</w:t>
+      </w:r>
+      <w:proofErr w:type="spellEnd"/>
+    </w:p>
+    <w:p>
+      <w:pPr>
+        <w:pStyle w:val="berschrift2"/>
         <w:rPr>
           <w:lang w:val="en-US"/>
         </w:rPr>
@@ -338,7 +703,7 @@
     </w:p>
     <w:p>
       <w:pPr>
-        <w:pStyle w:val="ListParagraph"/>
+        <w:pStyle w:val="Listenabsatz"/>
         <w:numPr>
           <w:ilvl w:val="0"/>
           <w:numId w:val="17"/>
@@ -351,12 +716,18 @@
         <w:rPr>
           <w:lang w:val="en-US"/>
         </w:rPr>
+        <w:t xml:space="preserve">Sense Layer: </w:t>
+      </w:r>
+      <w:r>
+        <w:rPr>
+          <w:lang w:val="en-US"/>
+        </w:rPr>
         <w:t>Arduino IDE</w:t>
       </w:r>
     </w:p>
     <w:p>
       <w:pPr>
-        <w:pStyle w:val="ListParagraph"/>
+        <w:pStyle w:val="Listenabsatz"/>
         <w:numPr>
           <w:ilvl w:val="0"/>
           <w:numId w:val="17"/>
@@ -365,6 +736,12 @@
           <w:lang w:val="en-US"/>
         </w:rPr>
       </w:pPr>
+      <w:r>
+        <w:rPr>
+          <w:lang w:val="en-US"/>
+        </w:rPr>
+        <w:t xml:space="preserve">Transportation Layer: </w:t>
+      </w:r>
       <w:proofErr w:type="spellStart"/>
       <w:r>
         <w:rPr>
@@ -394,7 +771,7 @@
     </w:p>
     <w:p>
       <w:pPr>
-        <w:pStyle w:val="ListParagraph"/>
+        <w:pStyle w:val="Listenabsatz"/>
         <w:numPr>
           <w:ilvl w:val="0"/>
           <w:numId w:val="17"/>
@@ -407,6 +784,24 @@
         <w:rPr>
           <w:lang w:val="en-US"/>
         </w:rPr>
+        <w:t xml:space="preserve">App Layer / Front End </w:t>
+      </w:r>
+    </w:p>
+    <w:p>
+      <w:pPr>
+        <w:pStyle w:val="Listenabsatz"/>
+        <w:numPr>
+          <w:ilvl w:val="1"/>
+          <w:numId w:val="17"/>
+        </w:numPr>
+        <w:rPr>
+          <w:lang w:val="en-US"/>
+        </w:rPr>
+      </w:pPr>
+      <w:r>
+        <w:rPr>
+          <w:lang w:val="en-US"/>
+        </w:rPr>
         <w:t xml:space="preserve">Flutter (Mobile </w:t>
       </w:r>
       <w:r>
@@ -415,10 +810,78 @@
         </w:rPr>
         <w:t>apps)</w:t>
       </w:r>
-    </w:p>
-    <w:p>
-      <w:pPr>
-        <w:pStyle w:val="ListParagraph"/>
+      <w:r>
+        <w:rPr>
+          <w:lang w:val="en-US"/>
+        </w:rPr>
+        <w:t xml:space="preserve"> </w:t>
+      </w:r>
+      <w:r>
+        <w:rPr>
+          <w:lang w:val="en-US"/>
+        </w:rPr>
+        <w:sym w:font="Wingdings" w:char="F0E0"/>
+      </w:r>
+      <w:r>
+        <w:rPr>
+          <w:lang w:val="en-US"/>
+        </w:rPr>
+        <w:t xml:space="preserve"> Visual Studio Code or Android Studio</w:t>
+      </w:r>
+    </w:p>
+    <w:p>
+      <w:pPr>
+        <w:pStyle w:val="Listenabsatz"/>
+        <w:numPr>
+          <w:ilvl w:val="2"/>
+          <w:numId w:val="17"/>
+        </w:numPr>
+        <w:rPr>
+          <w:lang w:val="en-US"/>
+        </w:rPr>
+      </w:pPr>
+      <w:proofErr w:type="gramStart"/>
+      <w:r>
+        <w:rPr>
+          <w:lang w:val="en-US"/>
+        </w:rPr>
+        <w:t>Libs: ..</w:t>
+      </w:r>
+      <w:proofErr w:type="gramEnd"/>
+    </w:p>
+    <w:p>
+      <w:pPr>
+        <w:pStyle w:val="Listenabsatz"/>
+        <w:numPr>
+          <w:ilvl w:val="1"/>
+          <w:numId w:val="17"/>
+        </w:numPr>
+        <w:rPr>
+          <w:lang w:val="en-US"/>
+        </w:rPr>
+      </w:pPr>
+      <w:r>
+        <w:rPr>
+          <w:lang w:val="en-US"/>
+        </w:rPr>
+        <w:t xml:space="preserve">React for admin (web-based application) </w:t>
+      </w:r>
+      <w:r>
+        <w:rPr>
+          <w:lang w:val="en-US"/>
+        </w:rPr>
+        <w:sym w:font="Wingdings" w:char="F0E0"/>
+      </w:r>
+      <w:r>
+        <w:rPr>
+          <w:lang w:val="en-US"/>
+        </w:rPr>
+        <w:t xml:space="preserve"> Visual Studio Code</w:t>
+      </w:r>
+    </w:p>
+    <w:p>
+      <w:pPr>
+        <w:pStyle w:val="Listenabsatz"/>
         <w:numPr>
           <w:ilvl w:val="0"/>
           <w:numId w:val="17"/>
@@ -431,24 +894,120 @@
         <w:rPr>
           <w:lang w:val="en-US"/>
         </w:rPr>
-        <w:t>React for admin (</w:t>
-      </w:r>
-      <w:r>
-        <w:rPr>
-          <w:lang w:val="en-US"/>
-        </w:rPr>
-        <w:t>web-based</w:t>
-      </w:r>
-      <w:r>
-        <w:rPr>
-          <w:lang w:val="en-US"/>
-        </w:rPr>
-        <w:t xml:space="preserve"> application)</w:t>
-      </w:r>
-    </w:p>
-    <w:p>
-      <w:pPr>
-        <w:pStyle w:val="Heading1"/>
+        <w:t>Backend</w:t>
+      </w:r>
+    </w:p>
+    <w:p>
+      <w:pPr>
+        <w:pStyle w:val="Listenabsatz"/>
+        <w:numPr>
+          <w:ilvl w:val="1"/>
+          <w:numId w:val="17"/>
+        </w:numPr>
+        <w:rPr>
+          <w:lang w:val="en-US"/>
+        </w:rPr>
+      </w:pPr>
+      <w:proofErr w:type="spellStart"/>
+      <w:r>
+        <w:rPr>
+          <w:lang w:val="en-US"/>
+        </w:rPr>
+        <w:t>Node.Js</w:t>
+      </w:r>
+      <w:proofErr w:type="spellEnd"/>
+      <w:r>
+        <w:rPr>
+          <w:lang w:val="en-US"/>
+        </w:rPr>
+        <w:t xml:space="preserve"> </w:t>
+      </w:r>
+      <w:r>
+        <w:rPr>
+          <w:lang w:val="en-US"/>
+        </w:rPr>
+        <w:sym w:font="Wingdings" w:char="F0E0"/>
+      </w:r>
+      <w:r>
+        <w:rPr>
+          <w:lang w:val="en-US"/>
+        </w:rPr>
+        <w:t xml:space="preserve"> Visual Studio Code or Android Studio</w:t>
+      </w:r>
+    </w:p>
+    <w:p>
+      <w:pPr>
+        <w:pStyle w:val="Listenabsatz"/>
+        <w:numPr>
+          <w:ilvl w:val="2"/>
+          <w:numId w:val="17"/>
+        </w:numPr>
+        <w:rPr>
+          <w:lang w:val="en-US"/>
+        </w:rPr>
+      </w:pPr>
+      <w:r>
+        <w:rPr>
+          <w:lang w:val="en-US"/>
+        </w:rPr>
+        <w:t>Libs:</w:t>
+      </w:r>
+    </w:p>
+    <w:p>
+      <w:pPr>
+        <w:pStyle w:val="Listenabsatz"/>
+        <w:numPr>
+          <w:ilvl w:val="1"/>
+          <w:numId w:val="17"/>
+        </w:numPr>
+        <w:rPr>
+          <w:lang w:val="en-US"/>
+        </w:rPr>
+      </w:pPr>
+      <w:proofErr w:type="spellStart"/>
+      <w:r>
+        <w:rPr>
+          <w:lang w:val="en-US"/>
+        </w:rPr>
+        <w:t>DateBase</w:t>
+      </w:r>
+      <w:proofErr w:type="spellEnd"/>
+      <w:r>
+        <w:rPr>
+          <w:lang w:val="en-US"/>
+        </w:rPr>
+        <w:t xml:space="preserve"> </w:t>
+      </w:r>
+      <w:r>
+        <w:rPr>
+          <w:lang w:val="en-US"/>
+        </w:rPr>
+        <w:sym w:font="Wingdings" w:char="F0E0"/>
+      </w:r>
+      <w:r>
+        <w:rPr>
+          <w:lang w:val="en-US"/>
+        </w:rPr>
+        <w:t xml:space="preserve"> </w:t>
+      </w:r>
+      <w:proofErr w:type="spellStart"/>
+      <w:r>
+        <w:rPr>
+          <w:lang w:val="en-US"/>
+        </w:rPr>
+        <w:t>mySql</w:t>
+      </w:r>
+      <w:proofErr w:type="spellEnd"/>
+      <w:r>
+        <w:rPr>
+          <w:lang w:val="en-US"/>
+        </w:rPr>
+        <w:t xml:space="preserve"> </w:t>
+      </w:r>
+    </w:p>
+    <w:p>
+      <w:pPr>
+        <w:pStyle w:val="berschrift1"/>
       </w:pPr>
       <w:r>
         <w:t>Design</w:t>
@@ -456,7 +1015,7 @@
     </w:p>
     <w:p>
       <w:pPr>
-        <w:pStyle w:val="Heading2"/>
+        <w:pStyle w:val="berschrift2"/>
       </w:pPr>
       <w:r>
         <w:t>Architecture</w:t>
@@ -466,13 +1025,23 @@
       <w:r>
         <w:t xml:space="preserve">Proposed architecture </w:t>
       </w:r>
+      <w:r>
+        <w:t xml:space="preserve">– </w:t>
+      </w:r>
+      <w:proofErr w:type="spellStart"/>
+      <w:r>
+        <w:t>Compontent</w:t>
+      </w:r>
+      <w:proofErr w:type="spellEnd"/>
+      <w:r>
+        <w:t xml:space="preserve"> Overview</w:t>
+      </w:r>
     </w:p>
     <w:p>
       <w:r>
         <w:rPr>
           <w:noProof/>
         </w:rPr>
-        <w:lastRenderedPageBreak/>
         <w:drawing>
           <wp:inline distT="0" distB="0" distL="0" distR="0" wp14:anchorId="01BDBA98" wp14:editId="1102B146">
             <wp:extent cx="5314265" cy="3162300"/>
@@ -516,11 +1085,28 @@
     <w:p/>
     <w:p>
       <w:pPr>
-        <w:pStyle w:val="Heading2"/>
-      </w:pPr>
-      <w:r>
+        <w:pStyle w:val="berschrift2"/>
+      </w:pPr>
+      <w:r>
+        <w:lastRenderedPageBreak/>
         <w:t>Data Model</w:t>
       </w:r>
+      <w:r>
+        <w:t xml:space="preserve"> for </w:t>
+      </w:r>
+      <w:proofErr w:type="spellStart"/>
+      <w:r>
+        <w:t>json</w:t>
+      </w:r>
+      <w:proofErr w:type="spellEnd"/>
+      <w:r>
+        <w:t xml:space="preserve">-Object for </w:t>
+      </w:r>
+      <w:proofErr w:type="spellStart"/>
+      <w:r>
+        <w:t>IoTContainer</w:t>
+      </w:r>
+      <w:proofErr w:type="spellEnd"/>
     </w:p>
     <w:p>
       <w:r>
@@ -570,9 +1156,21 @@
         </w:drawing>
       </w:r>
     </w:p>
-    <w:p>
-      <w:pPr>
-        <w:pStyle w:val="Heading2"/>
+    <w:p/>
+    <w:p>
+      <w:r>
+        <w:t xml:space="preserve">Data Model for DB </w:t>
+      </w:r>
+    </w:p>
+    <w:p>
+      <w:r>
+        <w:t>ER Diagram</w:t>
+      </w:r>
+    </w:p>
+    <w:p/>
+    <w:p>
+      <w:pPr>
+        <w:pStyle w:val="berschrift2"/>
       </w:pPr>
       <w:r>
         <w:t>Process Model</w:t>
@@ -583,6 +1181,9 @@
     </w:p>
     <w:p>
       <w:r>
+        <w:rPr>
+          <w:noProof/>
+        </w:rPr>
         <w:drawing>
           <wp:inline distT="0" distB="0" distL="0" distR="0" wp14:anchorId="1E6F991B" wp14:editId="4534F296">
             <wp:extent cx="3422014" cy="2392680"/>
@@ -620,6 +1221,17 @@
         </w:drawing>
       </w:r>
     </w:p>
+    <w:p>
+      <w:r>
+        <w:t xml:space="preserve">More in detail </w:t>
+      </w:r>
+      <w:r>
+        <w:sym w:font="Wingdings" w:char="F0E0"/>
+      </w:r>
+      <w:r>
+        <w:t xml:space="preserve"> activity diagram</w:t>
+      </w:r>
+    </w:p>
     <w:p/>
     <w:p>
       <w:r>
@@ -628,7 +1240,9 @@
     </w:p>
     <w:p>
       <w:r>
-        <w:lastRenderedPageBreak/>
+        <w:rPr>
+          <w:noProof/>
+        </w:rPr>
         <w:drawing>
           <wp:inline distT="0" distB="0" distL="0" distR="0" wp14:anchorId="292CD86F" wp14:editId="1F1ABF18">
             <wp:extent cx="3488518" cy="2545080"/>
@@ -668,23 +1282,47 @@
     </w:p>
     <w:p>
       <w:pPr>
-        <w:pStyle w:val="Heading2"/>
-      </w:pPr>
-      <w:r>
+        <w:pStyle w:val="berschrift2"/>
+      </w:pPr>
+      <w:r>
+        <w:lastRenderedPageBreak/>
         <w:t>Wireframes</w:t>
       </w:r>
     </w:p>
     <w:p>
       <w:pPr>
-        <w:pStyle w:val="Heading1"/>
+        <w:pStyle w:val="berschrift1"/>
       </w:pPr>
       <w:r>
         <w:t>Implementation</w:t>
       </w:r>
     </w:p>
     <w:p>
-      <w:pPr>
-        <w:pStyle w:val="Heading2"/>
+      <w:r>
+        <w:t>Documentation REST-</w:t>
+      </w:r>
+      <w:proofErr w:type="spellStart"/>
+      <w:r>
+        <w:t>Api</w:t>
+      </w:r>
+      <w:proofErr w:type="spellEnd"/>
+      <w:r>
+        <w:t xml:space="preserve"> for node.js</w:t>
+      </w:r>
+    </w:p>
+    <w:p>
+      <w:r>
+        <w:t>How you use the TomTom-</w:t>
+      </w:r>
+      <w:proofErr w:type="spellStart"/>
+      <w:r>
+        <w:t>Api</w:t>
+      </w:r>
+      <w:proofErr w:type="spellEnd"/>
+    </w:p>
+    <w:p>
+      <w:pPr>
+        <w:pStyle w:val="berschrift2"/>
       </w:pPr>
       <w:r>
         <w:t>Smart Container</w:t>
@@ -700,15 +1338,12 @@
         <w:t xml:space="preserve"> repository:</w:t>
       </w:r>
       <w:r>
-        <w:t xml:space="preserve"> </w:t>
-      </w:r>
-      <w:r>
-        <w:t>https://github.com/dany-meyer/uwc_tests/tree/main/Smart_Container_Arduino</w:t>
-      </w:r>
-    </w:p>
-    <w:p>
-      <w:pPr>
-        <w:pStyle w:val="Heading2"/>
+        <w:t xml:space="preserve"> https://github.com/dany-meyer/uwc_tests/tree/main/Smart_Container_Arduino</w:t>
+      </w:r>
+    </w:p>
+    <w:p>
+      <w:pPr>
+        <w:pStyle w:val="berschrift2"/>
       </w:pPr>
       <w:r>
         <w:t>Driver App</w:t>
@@ -724,15 +1359,12 @@
         <w:t xml:space="preserve"> repository:</w:t>
       </w:r>
       <w:r>
-        <w:t xml:space="preserve"> </w:t>
-      </w:r>
-      <w:r>
-        <w:t>https://github.com/CS-UWC/Last-Mile/tree/master/driver_cargo</w:t>
-      </w:r>
-    </w:p>
-    <w:p>
-      <w:pPr>
-        <w:pStyle w:val="Heading2"/>
+        <w:t xml:space="preserve"> https://github.com/CS-UWC/Last-Mile/tree/master/driver_cargo</w:t>
+      </w:r>
+    </w:p>
+    <w:p>
+      <w:pPr>
+        <w:pStyle w:val="berschrift2"/>
       </w:pPr>
       <w:r>
         <w:t>Admin App</w:t>
@@ -756,15 +1388,21 @@
     </w:p>
     <w:p>
       <w:pPr>
-        <w:pStyle w:val="Heading2"/>
+        <w:pStyle w:val="berschrift2"/>
       </w:pPr>
       <w:r>
         <w:t>Dashboard</w:t>
       </w:r>
     </w:p>
     <w:p>
-      <w:pPr>
-        <w:pStyle w:val="Heading1"/>
+      <w:r>
+        <w:t>React</w:t>
+      </w:r>
+    </w:p>
+    <w:p/>
+    <w:p>
+      <w:pPr>
+        <w:pStyle w:val="berschrift1"/>
       </w:pPr>
       <w:r>
         <w:t>Test</w:t>
@@ -772,7 +1410,7 @@
     </w:p>
     <w:p>
       <w:pPr>
-        <w:pStyle w:val="Heading2"/>
+        <w:pStyle w:val="berschrift2"/>
       </w:pPr>
       <w:r>
         <w:t>Modul Test</w:t>
@@ -824,7 +1462,7 @@
     </w:p>
     <w:p>
       <w:pPr>
-        <w:pStyle w:val="Heading2"/>
+        <w:pStyle w:val="berschrift2"/>
       </w:pPr>
       <w:r>
         <w:t>Integration Test</w:t>
@@ -832,7 +1470,7 @@
     </w:p>
     <w:p>
       <w:pPr>
-        <w:pStyle w:val="Heading2"/>
+        <w:pStyle w:val="berschrift2"/>
       </w:pPr>
       <w:r>
         <w:t>Final Acceptance Test</w:t>
@@ -853,13 +1491,12 @@
         </w:rPr>
       </w:pPr>
       <w:r>
-        <w:lastRenderedPageBreak/>
         <w:br w:type="page"/>
       </w:r>
     </w:p>
     <w:p>
       <w:pPr>
-        <w:pStyle w:val="Heading2"/>
+        <w:pStyle w:val="berschrift2"/>
       </w:pPr>
       <w:r>
         <w:lastRenderedPageBreak/>
@@ -869,70 +1506,214 @@
     <w:p/>
     <w:p>
       <w:pPr>
-        <w:pStyle w:val="ListParagraph"/>
-      </w:pPr>
-    </w:p>
-    <w:p>
-      <w:pPr>
-        <w:pStyle w:val="ListParagraph"/>
+        <w:pStyle w:val="Listenabsatz"/>
+      </w:pPr>
+    </w:p>
+    <w:p>
+      <w:pPr>
+        <w:pStyle w:val="Listenabsatz"/>
         <w:numPr>
           <w:ilvl w:val="0"/>
           <w:numId w:val="7"/>
         </w:numPr>
       </w:pPr>
       <w:r>
+        <w:t>Already known</w:t>
+      </w:r>
+    </w:p>
+    <w:p>
+      <w:pPr>
+        <w:pStyle w:val="Listenabsatz"/>
+        <w:numPr>
+          <w:ilvl w:val="1"/>
+          <w:numId w:val="7"/>
+        </w:numPr>
+      </w:pPr>
+      <w:r>
         <w:t xml:space="preserve">Create </w:t>
       </w:r>
       <w:r>
         <w:t>Nodejs</w:t>
       </w:r>
-    </w:p>
-    <w:p>
-      <w:pPr>
-        <w:pStyle w:val="ListParagraph"/>
+      <w:r>
+        <w:t xml:space="preserve"> </w:t>
+      </w:r>
+      <w:r>
+        <w:sym w:font="Wingdings" w:char="F0E0"/>
+      </w:r>
+      <w:r>
+        <w:t xml:space="preserve"> tutorial ok</w:t>
+      </w:r>
+    </w:p>
+    <w:p>
+      <w:pPr>
+        <w:pStyle w:val="Listenabsatz"/>
+        <w:numPr>
+          <w:ilvl w:val="1"/>
+          <w:numId w:val="7"/>
+        </w:numPr>
+      </w:pPr>
+      <w:r>
+        <w:t xml:space="preserve">Programming the micro controller </w:t>
+      </w:r>
+      <w:r>
+        <w:sym w:font="Wingdings" w:char="F0E0"/>
+      </w:r>
+      <w:r>
+        <w:t xml:space="preserve"> tutorial ok</w:t>
+      </w:r>
+    </w:p>
+    <w:p>
+      <w:pPr>
+        <w:pStyle w:val="Listenabsatz"/>
+        <w:numPr>
+          <w:ilvl w:val="1"/>
+          <w:numId w:val="7"/>
+        </w:numPr>
+      </w:pPr>
+      <w:r>
+        <w:t xml:space="preserve">Create Flutter App </w:t>
+      </w:r>
+      <w:r>
+        <w:sym w:font="Wingdings" w:char="F0E0"/>
+      </w:r>
+      <w:r>
+        <w:t xml:space="preserve"> tutorial ok</w:t>
+      </w:r>
+    </w:p>
+    <w:p>
+      <w:pPr>
+        <w:pStyle w:val="Listenabsatz"/>
+        <w:numPr>
+          <w:ilvl w:val="1"/>
+          <w:numId w:val="7"/>
+        </w:numPr>
+      </w:pPr>
+      <w:proofErr w:type="spellStart"/>
+      <w:r>
+        <w:t>mySQL</w:t>
+      </w:r>
+      <w:proofErr w:type="spellEnd"/>
+      <w:r>
+        <w:t xml:space="preserve"> DB</w:t>
+      </w:r>
+    </w:p>
+    <w:p>
+      <w:pPr>
+        <w:ind w:left="1080"/>
+      </w:pPr>
+    </w:p>
+    <w:p>
+      <w:pPr>
+        <w:pStyle w:val="Listenabsatz"/>
         <w:numPr>
           <w:ilvl w:val="0"/>
           <w:numId w:val="7"/>
         </w:numPr>
       </w:pPr>
       <w:r>
-        <w:t>Programming the micro controller:</w:t>
-      </w:r>
-      <w:r>
-        <w:t xml:space="preserve"> </w:t>
-      </w:r>
-      <w:r>
-        <w:t>https://github.com/dany-meyer/uwc_tests/tree/main/Smart_Container_Arduino</w:t>
-      </w:r>
-    </w:p>
-    <w:p>
-      <w:pPr>
-        <w:pStyle w:val="ListParagraph"/>
+        <w:t xml:space="preserve">Create Security with node.js using web Token </w:t>
+      </w:r>
+      <w:r>
+        <w:sym w:font="Wingdings" w:char="F0E0"/>
+      </w:r>
+      <w:r>
+        <w:t xml:space="preserve"> web link</w:t>
+      </w:r>
+    </w:p>
+    <w:p>
+      <w:pPr>
+        <w:pStyle w:val="Listenabsatz"/>
         <w:numPr>
           <w:ilvl w:val="0"/>
           <w:numId w:val="7"/>
         </w:numPr>
       </w:pPr>
       <w:r>
-        <w:t>C</w:t>
-      </w:r>
-      <w:r>
-        <w:t xml:space="preserve">reate </w:t>
+        <w:t>Program</w:t>
+      </w:r>
+      <w:r>
+        <w:t xml:space="preserve"> </w:t>
       </w:r>
       <w:r>
         <w:t>Database</w:t>
       </w:r>
-    </w:p>
-    <w:p>
-      <w:pPr>
-        <w:pStyle w:val="ListParagraph"/>
+      <w:r>
+        <w:t xml:space="preserve"> using </w:t>
+      </w:r>
+      <w:proofErr w:type="spellStart"/>
+      <w:r>
+        <w:t>js</w:t>
+      </w:r>
+      <w:proofErr w:type="spellEnd"/>
+      <w:r>
+        <w:t xml:space="preserve"> </w:t>
+      </w:r>
+      <w:r>
+        <w:sym w:font="Wingdings" w:char="F0E0"/>
+      </w:r>
+      <w:r>
+        <w:t xml:space="preserve"> web link</w:t>
+      </w:r>
+    </w:p>
+    <w:p>
+      <w:pPr>
+        <w:pStyle w:val="Listenabsatz"/>
         <w:numPr>
           <w:ilvl w:val="0"/>
           <w:numId w:val="7"/>
         </w:numPr>
       </w:pPr>
       <w:r>
-        <w:t>Create Flutter App</w:t>
+        <w:t xml:space="preserve">Flutter and web Token </w:t>
+      </w:r>
+      <w:r>
+        <w:sym w:font="Wingdings" w:char="F0E0"/>
+      </w:r>
+      <w:r>
+        <w:t xml:space="preserve"> web link</w:t>
+      </w:r>
+    </w:p>
+    <w:p>
+      <w:pPr>
+        <w:pStyle w:val="Listenabsatz"/>
+        <w:numPr>
+          <w:ilvl w:val="0"/>
+          <w:numId w:val="7"/>
+        </w:numPr>
+      </w:pPr>
+      <w:r>
+        <w:t>Private cluster for MQTT</w:t>
+      </w:r>
+    </w:p>
+    <w:p>
+      <w:pPr>
+        <w:pStyle w:val="Listenabsatz"/>
+        <w:numPr>
+          <w:ilvl w:val="0"/>
+          <w:numId w:val="7"/>
+        </w:numPr>
+      </w:pPr>
+      <w:r>
+        <w:t xml:space="preserve">Learn the basics in react </w:t>
+      </w:r>
+      <w:r>
+        <w:sym w:font="Wingdings" w:char="F0E0"/>
+      </w:r>
+      <w:r>
+        <w:t xml:space="preserve"> web link</w:t>
+      </w:r>
+    </w:p>
+    <w:p>
+      <w:pPr>
+        <w:pStyle w:val="Listenabsatz"/>
+        <w:numPr>
+          <w:ilvl w:val="0"/>
+          <w:numId w:val="7"/>
+        </w:numPr>
+      </w:pPr>
+      <w:r>
+        <w:t>TomTom-API</w:t>
       </w:r>
     </w:p>
     <w:p>
@@ -987,7 +1768,7 @@
   <w:sdt>
     <w:sdtPr>
       <w:rPr>
-        <w:rStyle w:val="PageNumber"/>
+        <w:rStyle w:val="Seitenzahl"/>
       </w:rPr>
       <w:id w:val="-854266816"/>
       <w:docPartObj>
@@ -998,27 +1779,27 @@
     <w:sdtContent>
       <w:p>
         <w:pPr>
-          <w:pStyle w:val="Footer"/>
+          <w:pStyle w:val="Fuzeile"/>
           <w:framePr w:wrap="none" w:vAnchor="text" w:hAnchor="margin" w:xAlign="right" w:y="1"/>
           <w:rPr>
-            <w:rStyle w:val="PageNumber"/>
+            <w:rStyle w:val="Seitenzahl"/>
           </w:rPr>
         </w:pPr>
         <w:r>
           <w:rPr>
-            <w:rStyle w:val="PageNumber"/>
+            <w:rStyle w:val="Seitenzahl"/>
           </w:rPr>
           <w:fldChar w:fldCharType="begin"/>
         </w:r>
         <w:r>
           <w:rPr>
-            <w:rStyle w:val="PageNumber"/>
+            <w:rStyle w:val="Seitenzahl"/>
           </w:rPr>
           <w:instrText xml:space="preserve"> PAGE </w:instrText>
         </w:r>
         <w:r>
           <w:rPr>
-            <w:rStyle w:val="PageNumber"/>
+            <w:rStyle w:val="Seitenzahl"/>
           </w:rPr>
           <w:fldChar w:fldCharType="end"/>
         </w:r>
@@ -1027,7 +1808,7 @@
   </w:sdt>
   <w:p>
     <w:pPr>
-      <w:pStyle w:val="Footer"/>
+      <w:pStyle w:val="Fuzeile"/>
       <w:ind w:right="360"/>
     </w:pPr>
   </w:p>
@@ -1039,7 +1820,7 @@
   <w:sdt>
     <w:sdtPr>
       <w:rPr>
-        <w:rStyle w:val="PageNumber"/>
+        <w:rStyle w:val="Seitenzahl"/>
       </w:rPr>
       <w:id w:val="-912234079"/>
       <w:docPartObj>
@@ -1050,40 +1831,40 @@
     <w:sdtContent>
       <w:p>
         <w:pPr>
-          <w:pStyle w:val="Footer"/>
+          <w:pStyle w:val="Fuzeile"/>
           <w:framePr w:wrap="none" w:vAnchor="text" w:hAnchor="margin" w:xAlign="right" w:y="1"/>
           <w:rPr>
-            <w:rStyle w:val="PageNumber"/>
+            <w:rStyle w:val="Seitenzahl"/>
           </w:rPr>
         </w:pPr>
         <w:r>
           <w:rPr>
-            <w:rStyle w:val="PageNumber"/>
+            <w:rStyle w:val="Seitenzahl"/>
           </w:rPr>
           <w:fldChar w:fldCharType="begin"/>
         </w:r>
         <w:r>
           <w:rPr>
-            <w:rStyle w:val="PageNumber"/>
+            <w:rStyle w:val="Seitenzahl"/>
           </w:rPr>
           <w:instrText xml:space="preserve"> PAGE </w:instrText>
         </w:r>
         <w:r>
           <w:rPr>
-            <w:rStyle w:val="PageNumber"/>
+            <w:rStyle w:val="Seitenzahl"/>
           </w:rPr>
           <w:fldChar w:fldCharType="separate"/>
         </w:r>
         <w:r>
           <w:rPr>
-            <w:rStyle w:val="PageNumber"/>
+            <w:rStyle w:val="Seitenzahl"/>
             <w:noProof/>
           </w:rPr>
           <w:t>1</w:t>
         </w:r>
         <w:r>
           <w:rPr>
-            <w:rStyle w:val="PageNumber"/>
+            <w:rStyle w:val="Seitenzahl"/>
           </w:rPr>
           <w:fldChar w:fldCharType="end"/>
         </w:r>
@@ -1092,7 +1873,7 @@
   </w:sdt>
   <w:p>
     <w:pPr>
-      <w:pStyle w:val="Footer"/>
+      <w:pStyle w:val="Fuzeile"/>
       <w:ind w:right="360"/>
     </w:pPr>
     <w:r>
@@ -1101,7 +1882,7 @@
   </w:p>
   <w:p>
     <w:pPr>
-      <w:pStyle w:val="Footer"/>
+      <w:pStyle w:val="Fuzeile"/>
       <w:ind w:right="360"/>
     </w:pPr>
   </w:p>
@@ -1577,7 +2358,7 @@
         <w:rFonts w:ascii="Symbol" w:hAnsi="Symbol" w:hint="default"/>
       </w:rPr>
     </w:lvl>
-    <w:lvl w:ilvl="1" w:tplc="1C090003" w:tentative="1">
+    <w:lvl w:ilvl="1" w:tplc="1C090003">
       <w:start w:val="1"/>
       <w:numFmt w:val="bullet"/>
       <w:lvlText w:val="o"/>
@@ -1914,7 +2695,7 @@
         <w:rFonts w:ascii="Symbol" w:hAnsi="Symbol" w:hint="default"/>
       </w:rPr>
     </w:lvl>
-    <w:lvl w:ilvl="1" w:tplc="1C090003" w:tentative="1">
+    <w:lvl w:ilvl="1" w:tplc="1C090003">
       <w:start w:val="1"/>
       <w:numFmt w:val="bullet"/>
       <w:lvlText w:val="o"/>
@@ -1926,7 +2707,7 @@
         <w:rFonts w:ascii="Courier New" w:hAnsi="Courier New" w:cs="Courier New" w:hint="default"/>
       </w:rPr>
     </w:lvl>
-    <w:lvl w:ilvl="2" w:tplc="1C090005" w:tentative="1">
+    <w:lvl w:ilvl="2" w:tplc="1C090005">
       <w:start w:val="1"/>
       <w:numFmt w:val="bullet"/>
       <w:lvlText w:val=""/>
@@ -2435,6 +3216,118 @@
     </w:lvl>
   </w:abstractNum>
   <w:abstractNum w:abstractNumId="12" w15:restartNumberingAfterBreak="0">
+    <w:nsid w:val="4B1E7C3B"/>
+    <w:multiLevelType w:val="hybridMultilevel"/>
+    <w:tmpl w:val="63262200"/>
+    <w:lvl w:ilvl="0" w:tplc="B93CE89C">
+      <w:numFmt w:val="bullet"/>
+      <w:lvlText w:val="-"/>
+      <w:lvlJc w:val="left"/>
+      <w:pPr>
+        <w:ind w:left="720" w:hanging="360"/>
+      </w:pPr>
+      <w:rPr>
+        <w:rFonts w:ascii="Calibri" w:eastAsiaTheme="minorHAnsi" w:hAnsi="Calibri" w:cs="Calibri" w:hint="default"/>
+      </w:rPr>
+    </w:lvl>
+    <w:lvl w:ilvl="1" w:tplc="04070003" w:tentative="1">
+      <w:start w:val="1"/>
+      <w:numFmt w:val="bullet"/>
+      <w:lvlText w:val="o"/>
+      <w:lvlJc w:val="left"/>
+      <w:pPr>
+        <w:ind w:left="1440" w:hanging="360"/>
+      </w:pPr>
+      <w:rPr>
+        <w:rFonts w:ascii="Courier New" w:hAnsi="Courier New" w:cs="Courier New" w:hint="default"/>
+      </w:rPr>
+    </w:lvl>
+    <w:lvl w:ilvl="2" w:tplc="04070005" w:tentative="1">
+      <w:start w:val="1"/>
+      <w:numFmt w:val="bullet"/>
+      <w:lvlText w:val=""/>
+      <w:lvlJc w:val="left"/>
+      <w:pPr>
+        <w:ind w:left="2160" w:hanging="360"/>
+      </w:pPr>
+      <w:rPr>
+        <w:rFonts w:ascii="Wingdings" w:hAnsi="Wingdings" w:hint="default"/>
+      </w:rPr>
+    </w:lvl>
+    <w:lvl w:ilvl="3" w:tplc="04070001" w:tentative="1">
+      <w:start w:val="1"/>
+      <w:numFmt w:val="bullet"/>
+      <w:lvlText w:val=""/>
+      <w:lvlJc w:val="left"/>
+      <w:pPr>
+        <w:ind w:left="2880" w:hanging="360"/>
+      </w:pPr>
+      <w:rPr>
+        <w:rFonts w:ascii="Symbol" w:hAnsi="Symbol" w:hint="default"/>
+      </w:rPr>
+    </w:lvl>
+    <w:lvl w:ilvl="4" w:tplc="04070003" w:tentative="1">
+      <w:start w:val="1"/>
+      <w:numFmt w:val="bullet"/>
+      <w:lvlText w:val="o"/>
+      <w:lvlJc w:val="left"/>
+      <w:pPr>
+        <w:ind w:left="3600" w:hanging="360"/>
+      </w:pPr>
+      <w:rPr>
+        <w:rFonts w:ascii="Courier New" w:hAnsi="Courier New" w:cs="Courier New" w:hint="default"/>
+      </w:rPr>
+    </w:lvl>
+    <w:lvl w:ilvl="5" w:tplc="04070005" w:tentative="1">
+      <w:start w:val="1"/>
+      <w:numFmt w:val="bullet"/>
+      <w:lvlText w:val=""/>
+      <w:lvlJc w:val="left"/>
+      <w:pPr>
+        <w:ind w:left="4320" w:hanging="360"/>
+      </w:pPr>
+      <w:rPr>
+        <w:rFonts w:ascii="Wingdings" w:hAnsi="Wingdings" w:hint="default"/>
+      </w:rPr>
+    </w:lvl>
+    <w:lvl w:ilvl="6" w:tplc="04070001" w:tentative="1">
+      <w:start w:val="1"/>
+      <w:numFmt w:val="bullet"/>
+      <w:lvlText w:val=""/>
+      <w:lvlJc w:val="left"/>
+      <w:pPr>
+        <w:ind w:left="5040" w:hanging="360"/>
+      </w:pPr>
+      <w:rPr>
+        <w:rFonts w:ascii="Symbol" w:hAnsi="Symbol" w:hint="default"/>
+      </w:rPr>
+    </w:lvl>
+    <w:lvl w:ilvl="7" w:tplc="04070003" w:tentative="1">
+      <w:start w:val="1"/>
+      <w:numFmt w:val="bullet"/>
+      <w:lvlText w:val="o"/>
+      <w:lvlJc w:val="left"/>
+      <w:pPr>
+        <w:ind w:left="5760" w:hanging="360"/>
+      </w:pPr>
+      <w:rPr>
+        <w:rFonts w:ascii="Courier New" w:hAnsi="Courier New" w:cs="Courier New" w:hint="default"/>
+      </w:rPr>
+    </w:lvl>
+    <w:lvl w:ilvl="8" w:tplc="04070005" w:tentative="1">
+      <w:start w:val="1"/>
+      <w:numFmt w:val="bullet"/>
+      <w:lvlText w:val=""/>
+      <w:lvlJc w:val="left"/>
+      <w:pPr>
+        <w:ind w:left="6480" w:hanging="360"/>
+      </w:pPr>
+      <w:rPr>
+        <w:rFonts w:ascii="Wingdings" w:hAnsi="Wingdings" w:hint="default"/>
+      </w:rPr>
+    </w:lvl>
+  </w:abstractNum>
+  <w:abstractNum w:abstractNumId="13" w15:restartNumberingAfterBreak="0">
     <w:nsid w:val="558C2DA6"/>
     <w:multiLevelType w:val="hybridMultilevel"/>
     <w:tmpl w:val="D0503DE0"/>
@@ -2546,7 +3439,7 @@
       </w:rPr>
     </w:lvl>
   </w:abstractNum>
-  <w:abstractNum w:abstractNumId="13" w15:restartNumberingAfterBreak="0">
+  <w:abstractNum w:abstractNumId="14" w15:restartNumberingAfterBreak="0">
     <w:nsid w:val="574001E7"/>
     <w:multiLevelType w:val="hybridMultilevel"/>
     <w:tmpl w:val="6220FCD6"/>
@@ -2659,7 +3552,7 @@
       </w:rPr>
     </w:lvl>
   </w:abstractNum>
-  <w:abstractNum w:abstractNumId="14" w15:restartNumberingAfterBreak="0">
+  <w:abstractNum w:abstractNumId="15" w15:restartNumberingAfterBreak="0">
     <w:nsid w:val="5A4D154C"/>
     <w:multiLevelType w:val="hybridMultilevel"/>
     <w:tmpl w:val="76204E02"/>
@@ -2771,7 +3664,119 @@
       </w:rPr>
     </w:lvl>
   </w:abstractNum>
-  <w:abstractNum w:abstractNumId="15" w15:restartNumberingAfterBreak="0">
+  <w:abstractNum w:abstractNumId="16" w15:restartNumberingAfterBreak="0">
+    <w:nsid w:val="67FE5543"/>
+    <w:multiLevelType w:val="hybridMultilevel"/>
+    <w:tmpl w:val="5FB05B94"/>
+    <w:lvl w:ilvl="0" w:tplc="B93CE89C">
+      <w:numFmt w:val="bullet"/>
+      <w:lvlText w:val="-"/>
+      <w:lvlJc w:val="left"/>
+      <w:pPr>
+        <w:ind w:left="720" w:hanging="360"/>
+      </w:pPr>
+      <w:rPr>
+        <w:rFonts w:ascii="Calibri" w:eastAsiaTheme="minorHAnsi" w:hAnsi="Calibri" w:cs="Calibri" w:hint="default"/>
+      </w:rPr>
+    </w:lvl>
+    <w:lvl w:ilvl="1" w:tplc="04070003" w:tentative="1">
+      <w:start w:val="1"/>
+      <w:numFmt w:val="bullet"/>
+      <w:lvlText w:val="o"/>
+      <w:lvlJc w:val="left"/>
+      <w:pPr>
+        <w:ind w:left="1440" w:hanging="360"/>
+      </w:pPr>
+      <w:rPr>
+        <w:rFonts w:ascii="Courier New" w:hAnsi="Courier New" w:cs="Courier New" w:hint="default"/>
+      </w:rPr>
+    </w:lvl>
+    <w:lvl w:ilvl="2" w:tplc="04070005" w:tentative="1">
+      <w:start w:val="1"/>
+      <w:numFmt w:val="bullet"/>
+      <w:lvlText w:val=""/>
+      <w:lvlJc w:val="left"/>
+      <w:pPr>
+        <w:ind w:left="2160" w:hanging="360"/>
+      </w:pPr>
+      <w:rPr>
+        <w:rFonts w:ascii="Wingdings" w:hAnsi="Wingdings" w:hint="default"/>
+      </w:rPr>
+    </w:lvl>
+    <w:lvl w:ilvl="3" w:tplc="04070001" w:tentative="1">
+      <w:start w:val="1"/>
+      <w:numFmt w:val="bullet"/>
+      <w:lvlText w:val=""/>
+      <w:lvlJc w:val="left"/>
+      <w:pPr>
+        <w:ind w:left="2880" w:hanging="360"/>
+      </w:pPr>
+      <w:rPr>
+        <w:rFonts w:ascii="Symbol" w:hAnsi="Symbol" w:hint="default"/>
+      </w:rPr>
+    </w:lvl>
+    <w:lvl w:ilvl="4" w:tplc="04070003" w:tentative="1">
+      <w:start w:val="1"/>
+      <w:numFmt w:val="bullet"/>
+      <w:lvlText w:val="o"/>
+      <w:lvlJc w:val="left"/>
+      <w:pPr>
+        <w:ind w:left="3600" w:hanging="360"/>
+      </w:pPr>
+      <w:rPr>
+        <w:rFonts w:ascii="Courier New" w:hAnsi="Courier New" w:cs="Courier New" w:hint="default"/>
+      </w:rPr>
+    </w:lvl>
+    <w:lvl w:ilvl="5" w:tplc="04070005" w:tentative="1">
+      <w:start w:val="1"/>
+      <w:numFmt w:val="bullet"/>
+      <w:lvlText w:val=""/>
+      <w:lvlJc w:val="left"/>
+      <w:pPr>
+        <w:ind w:left="4320" w:hanging="360"/>
+      </w:pPr>
+      <w:rPr>
+        <w:rFonts w:ascii="Wingdings" w:hAnsi="Wingdings" w:hint="default"/>
+      </w:rPr>
+    </w:lvl>
+    <w:lvl w:ilvl="6" w:tplc="04070001" w:tentative="1">
+      <w:start w:val="1"/>
+      <w:numFmt w:val="bullet"/>
+      <w:lvlText w:val=""/>
+      <w:lvlJc w:val="left"/>
+      <w:pPr>
+        <w:ind w:left="5040" w:hanging="360"/>
+      </w:pPr>
+      <w:rPr>
+        <w:rFonts w:ascii="Symbol" w:hAnsi="Symbol" w:hint="default"/>
+      </w:rPr>
+    </w:lvl>
+    <w:lvl w:ilvl="7" w:tplc="04070003" w:tentative="1">
+      <w:start w:val="1"/>
+      <w:numFmt w:val="bullet"/>
+      <w:lvlText w:val="o"/>
+      <w:lvlJc w:val="left"/>
+      <w:pPr>
+        <w:ind w:left="5760" w:hanging="360"/>
+      </w:pPr>
+      <w:rPr>
+        <w:rFonts w:ascii="Courier New" w:hAnsi="Courier New" w:cs="Courier New" w:hint="default"/>
+      </w:rPr>
+    </w:lvl>
+    <w:lvl w:ilvl="8" w:tplc="04070005" w:tentative="1">
+      <w:start w:val="1"/>
+      <w:numFmt w:val="bullet"/>
+      <w:lvlText w:val=""/>
+      <w:lvlJc w:val="left"/>
+      <w:pPr>
+        <w:ind w:left="6480" w:hanging="360"/>
+      </w:pPr>
+      <w:rPr>
+        <w:rFonts w:ascii="Wingdings" w:hAnsi="Wingdings" w:hint="default"/>
+      </w:rPr>
+    </w:lvl>
+  </w:abstractNum>
+  <w:abstractNum w:abstractNumId="17" w15:restartNumberingAfterBreak="0">
     <w:nsid w:val="71661320"/>
     <w:multiLevelType w:val="hybridMultilevel"/>
     <w:tmpl w:val="E72AB658"/>
@@ -2857,7 +3862,7 @@
       </w:pPr>
     </w:lvl>
   </w:abstractNum>
-  <w:abstractNum w:abstractNumId="16" w15:restartNumberingAfterBreak="0">
+  <w:abstractNum w:abstractNumId="18" w15:restartNumberingAfterBreak="0">
     <w:nsid w:val="7A653605"/>
     <w:multiLevelType w:val="hybridMultilevel"/>
     <w:tmpl w:val="1F961968"/>
@@ -2947,7 +3952,7 @@
     </w:lvl>
   </w:abstractNum>
   <w:num w:numId="1" w16cid:durableId="1678653922">
-    <w:abstractNumId w:val="16"/>
+    <w:abstractNumId w:val="18"/>
   </w:num>
   <w:num w:numId="2" w16cid:durableId="1774322029">
     <w:abstractNumId w:val="2"/>
@@ -2956,19 +3961,19 @@
     <w:abstractNumId w:val="8"/>
   </w:num>
   <w:num w:numId="4" w16cid:durableId="898051109">
-    <w:abstractNumId w:val="12"/>
+    <w:abstractNumId w:val="13"/>
   </w:num>
   <w:num w:numId="5" w16cid:durableId="903028557">
     <w:abstractNumId w:val="0"/>
   </w:num>
   <w:num w:numId="6" w16cid:durableId="792214663">
-    <w:abstractNumId w:val="14"/>
+    <w:abstractNumId w:val="15"/>
   </w:num>
   <w:num w:numId="7" w16cid:durableId="765224798">
     <w:abstractNumId w:val="11"/>
   </w:num>
   <w:num w:numId="8" w16cid:durableId="824249627">
-    <w:abstractNumId w:val="15"/>
+    <w:abstractNumId w:val="17"/>
   </w:num>
   <w:num w:numId="9" w16cid:durableId="1183131176">
     <w:abstractNumId w:val="5"/>
@@ -2989,13 +3994,19 @@
     <w:abstractNumId w:val="9"/>
   </w:num>
   <w:num w:numId="15" w16cid:durableId="1526751043">
-    <w:abstractNumId w:val="13"/>
+    <w:abstractNumId w:val="14"/>
   </w:num>
   <w:num w:numId="16" w16cid:durableId="1066806441">
     <w:abstractNumId w:val="4"/>
   </w:num>
   <w:num w:numId="17" w16cid:durableId="21783846">
     <w:abstractNumId w:val="7"/>
+  </w:num>
+  <w:num w:numId="18" w16cid:durableId="1363088804">
+    <w:abstractNumId w:val="16"/>
+  </w:num>
+  <w:num w:numId="19" w16cid:durableId="1607885305">
+    <w:abstractNumId w:val="12"/>
   </w:num>
 </w:numbering>
 </file>
@@ -3395,16 +4406,16 @@
     <w:lsdException w:name="Unresolved Mention" w:semiHidden="1" w:unhideWhenUsed="1"/>
     <w:lsdException w:name="Smart Link" w:semiHidden="1" w:unhideWhenUsed="1"/>
   </w:latentStyles>
-  <w:style w:type="paragraph" w:default="1" w:styleId="Normal">
+  <w:style w:type="paragraph" w:default="1" w:styleId="Standard">
     <w:name w:val="Normal"/>
     <w:qFormat/>
     <w:rsid w:val="00AB5053"/>
   </w:style>
-  <w:style w:type="paragraph" w:styleId="Heading1">
+  <w:style w:type="paragraph" w:styleId="berschrift1">
     <w:name w:val="heading 1"/>
-    <w:basedOn w:val="Normal"/>
-    <w:next w:val="Normal"/>
-    <w:link w:val="Heading1Char"/>
+    <w:basedOn w:val="Standard"/>
+    <w:next w:val="Standard"/>
+    <w:link w:val="berschrift1Zchn"/>
     <w:uiPriority w:val="9"/>
     <w:qFormat/>
     <w:rsid w:val="00E3312D"/>
@@ -3421,11 +4432,11 @@
       <w:szCs w:val="32"/>
     </w:rPr>
   </w:style>
-  <w:style w:type="paragraph" w:styleId="Heading2">
+  <w:style w:type="paragraph" w:styleId="berschrift2">
     <w:name w:val="heading 2"/>
-    <w:basedOn w:val="Normal"/>
-    <w:next w:val="Normal"/>
-    <w:link w:val="Heading2Char"/>
+    <w:basedOn w:val="Standard"/>
+    <w:next w:val="Standard"/>
+    <w:link w:val="berschrift2Zchn"/>
     <w:uiPriority w:val="9"/>
     <w:unhideWhenUsed/>
     <w:qFormat/>
@@ -3443,11 +4454,11 @@
       <w:szCs w:val="26"/>
     </w:rPr>
   </w:style>
-  <w:style w:type="paragraph" w:styleId="Heading3">
+  <w:style w:type="paragraph" w:styleId="berschrift3">
     <w:name w:val="heading 3"/>
-    <w:basedOn w:val="Normal"/>
-    <w:next w:val="Normal"/>
-    <w:link w:val="Heading3Char"/>
+    <w:basedOn w:val="Standard"/>
+    <w:next w:val="Standard"/>
+    <w:link w:val="berschrift3Zchn"/>
     <w:uiPriority w:val="9"/>
     <w:unhideWhenUsed/>
     <w:qFormat/>
@@ -3465,13 +4476,13 @@
       <w:szCs w:val="24"/>
     </w:rPr>
   </w:style>
-  <w:style w:type="character" w:default="1" w:styleId="DefaultParagraphFont">
+  <w:style w:type="character" w:default="1" w:styleId="Absatz-Standardschriftart">
     <w:name w:val="Default Paragraph Font"/>
     <w:uiPriority w:val="1"/>
     <w:semiHidden/>
     <w:unhideWhenUsed/>
   </w:style>
-  <w:style w:type="table" w:default="1" w:styleId="TableNormal">
+  <w:style w:type="table" w:default="1" w:styleId="NormaleTabelle">
     <w:name w:val="Normal Table"/>
     <w:uiPriority w:val="99"/>
     <w:semiHidden/>
@@ -3486,15 +4497,15 @@
       </w:tblCellMar>
     </w:tblPr>
   </w:style>
-  <w:style w:type="numbering" w:default="1" w:styleId="NoList">
+  <w:style w:type="numbering" w:default="1" w:styleId="KeineListe">
     <w:name w:val="No List"/>
     <w:uiPriority w:val="99"/>
     <w:semiHidden/>
     <w:unhideWhenUsed/>
   </w:style>
-  <w:style w:type="paragraph" w:styleId="ListParagraph">
+  <w:style w:type="paragraph" w:styleId="Listenabsatz">
     <w:name w:val="List Paragraph"/>
-    <w:basedOn w:val="Normal"/>
+    <w:basedOn w:val="Standard"/>
     <w:uiPriority w:val="34"/>
     <w:qFormat/>
     <w:rsid w:val="009E0D02"/>
@@ -3503,10 +4514,10 @@
       <w:contextualSpacing/>
     </w:pPr>
   </w:style>
-  <w:style w:type="character" w:customStyle="1" w:styleId="Heading1Char">
-    <w:name w:val="Heading 1 Char"/>
-    <w:basedOn w:val="DefaultParagraphFont"/>
-    <w:link w:val="Heading1"/>
+  <w:style w:type="character" w:customStyle="1" w:styleId="berschrift1Zchn">
+    <w:name w:val="Überschrift 1 Zchn"/>
+    <w:basedOn w:val="Absatz-Standardschriftart"/>
+    <w:link w:val="berschrift1"/>
     <w:uiPriority w:val="9"/>
     <w:rsid w:val="00E3312D"/>
     <w:rPr>
@@ -3516,10 +4527,10 @@
       <w:szCs w:val="32"/>
     </w:rPr>
   </w:style>
-  <w:style w:type="character" w:customStyle="1" w:styleId="Heading2Char">
-    <w:name w:val="Heading 2 Char"/>
-    <w:basedOn w:val="DefaultParagraphFont"/>
-    <w:link w:val="Heading2"/>
+  <w:style w:type="character" w:customStyle="1" w:styleId="berschrift2Zchn">
+    <w:name w:val="Überschrift 2 Zchn"/>
+    <w:basedOn w:val="Absatz-Standardschriftart"/>
+    <w:link w:val="berschrift2"/>
     <w:uiPriority w:val="9"/>
     <w:rsid w:val="00A66BD9"/>
     <w:rPr>
@@ -3531,7 +4542,7 @@
   </w:style>
   <w:style w:type="character" w:styleId="Hyperlink">
     <w:name w:val="Hyperlink"/>
-    <w:basedOn w:val="DefaultParagraphFont"/>
+    <w:basedOn w:val="Absatz-Standardschriftart"/>
     <w:uiPriority w:val="99"/>
     <w:unhideWhenUsed/>
     <w:rsid w:val="00CC102E"/>
@@ -3540,9 +4551,9 @@
       <w:u w:val="single"/>
     </w:rPr>
   </w:style>
-  <w:style w:type="character" w:styleId="UnresolvedMention">
+  <w:style w:type="character" w:styleId="NichtaufgelsteErwhnung">
     <w:name w:val="Unresolved Mention"/>
-    <w:basedOn w:val="DefaultParagraphFont"/>
+    <w:basedOn w:val="Absatz-Standardschriftart"/>
     <w:uiPriority w:val="99"/>
     <w:semiHidden/>
     <w:unhideWhenUsed/>
@@ -3552,9 +4563,9 @@
       <w:shd w:val="clear" w:color="auto" w:fill="E1DFDD"/>
     </w:rPr>
   </w:style>
-  <w:style w:type="character" w:styleId="FollowedHyperlink">
+  <w:style w:type="character" w:styleId="BesuchterLink">
     <w:name w:val="FollowedHyperlink"/>
-    <w:basedOn w:val="DefaultParagraphFont"/>
+    <w:basedOn w:val="Absatz-Standardschriftart"/>
     <w:uiPriority w:val="99"/>
     <w:semiHidden/>
     <w:unhideWhenUsed/>
@@ -3564,10 +4575,10 @@
       <w:u w:val="single"/>
     </w:rPr>
   </w:style>
-  <w:style w:type="paragraph" w:styleId="Header">
+  <w:style w:type="paragraph" w:styleId="Kopfzeile">
     <w:name w:val="header"/>
-    <w:basedOn w:val="Normal"/>
-    <w:link w:val="HeaderChar"/>
+    <w:basedOn w:val="Standard"/>
+    <w:link w:val="KopfzeileZchn"/>
     <w:uiPriority w:val="99"/>
     <w:unhideWhenUsed/>
     <w:rsid w:val="00A374C5"/>
@@ -3579,17 +4590,17 @@
       <w:spacing w:after="0" w:line="240" w:lineRule="auto"/>
     </w:pPr>
   </w:style>
-  <w:style w:type="character" w:customStyle="1" w:styleId="HeaderChar">
-    <w:name w:val="Header Char"/>
-    <w:basedOn w:val="DefaultParagraphFont"/>
-    <w:link w:val="Header"/>
+  <w:style w:type="character" w:customStyle="1" w:styleId="KopfzeileZchn">
+    <w:name w:val="Kopfzeile Zchn"/>
+    <w:basedOn w:val="Absatz-Standardschriftart"/>
+    <w:link w:val="Kopfzeile"/>
     <w:uiPriority w:val="99"/>
     <w:rsid w:val="00A374C5"/>
   </w:style>
-  <w:style w:type="paragraph" w:styleId="Footer">
+  <w:style w:type="paragraph" w:styleId="Fuzeile">
     <w:name w:val="footer"/>
-    <w:basedOn w:val="Normal"/>
-    <w:link w:val="FooterChar"/>
+    <w:basedOn w:val="Standard"/>
+    <w:link w:val="FuzeileZchn"/>
     <w:uiPriority w:val="99"/>
     <w:unhideWhenUsed/>
     <w:rsid w:val="00A374C5"/>
@@ -3601,16 +4612,16 @@
       <w:spacing w:after="0" w:line="240" w:lineRule="auto"/>
     </w:pPr>
   </w:style>
-  <w:style w:type="character" w:customStyle="1" w:styleId="FooterChar">
-    <w:name w:val="Footer Char"/>
-    <w:basedOn w:val="DefaultParagraphFont"/>
-    <w:link w:val="Footer"/>
+  <w:style w:type="character" w:customStyle="1" w:styleId="FuzeileZchn">
+    <w:name w:val="Fußzeile Zchn"/>
+    <w:basedOn w:val="Absatz-Standardschriftart"/>
+    <w:link w:val="Fuzeile"/>
     <w:uiPriority w:val="99"/>
     <w:rsid w:val="00A374C5"/>
   </w:style>
-  <w:style w:type="character" w:styleId="PageNumber">
+  <w:style w:type="character" w:styleId="Seitenzahl">
     <w:name w:val="page number"/>
-    <w:basedOn w:val="DefaultParagraphFont"/>
+    <w:basedOn w:val="Absatz-Standardschriftart"/>
     <w:uiPriority w:val="99"/>
     <w:semiHidden/>
     <w:unhideWhenUsed/>
@@ -3618,13 +4629,13 @@
   </w:style>
   <w:style w:type="character" w:customStyle="1" w:styleId="apple-converted-space">
     <w:name w:val="apple-converted-space"/>
-    <w:basedOn w:val="DefaultParagraphFont"/>
+    <w:basedOn w:val="Absatz-Standardschriftart"/>
     <w:rsid w:val="00A374C5"/>
   </w:style>
-  <w:style w:type="character" w:customStyle="1" w:styleId="Heading3Char">
-    <w:name w:val="Heading 3 Char"/>
-    <w:basedOn w:val="DefaultParagraphFont"/>
-    <w:link w:val="Heading3"/>
+  <w:style w:type="character" w:customStyle="1" w:styleId="berschrift3Zchn">
+    <w:name w:val="Überschrift 3 Zchn"/>
+    <w:basedOn w:val="Absatz-Standardschriftart"/>
+    <w:link w:val="berschrift3"/>
     <w:uiPriority w:val="9"/>
     <w:rsid w:val="008B289D"/>
     <w:rPr>

</xml_diff>